<commit_message>
1st version of cooking config
</commit_message>
<xml_diff>
--- a/docs/appendix-energy-conversion.docx
+++ b/docs/appendix-energy-conversion.docx
@@ -121,9 +121,7 @@
     <w:p>
       <w:pPr>
         <w:ind w:firstLineChars="200" w:firstLine="420"/>
-        <w:rPr>
-          <w:rFonts w:hint="eastAsia"/>
-        </w:rPr>
+        <w:jc w:val="left"/>
       </w:pPr>
       <w:r>
         <w:rPr>
@@ -148,6 +146,15 @@
       </w:r>
       <w:r>
         <w:t>http://c.gb688.cn/bzgk/gb/showGb?type=online&amp;hcno=53D1440B68E6D50B8BA0CCAB619B6B3E</w:t>
+      </w:r>
+      <w:r>
+        <w:t xml:space="preserve">; GB34170-2017, </w:t>
+      </w:r>
+      <w:r>
+        <w:t>http://c.gb688.cn/bzgk/gb/showGb?type=online&amp;hcno=872AAA60B95231CDAE7C561B759FBE56</w:t>
+      </w:r>
+      <w:r>
+        <w:t xml:space="preserve"> </w:t>
       </w:r>
     </w:p>
     <w:tbl>
@@ -170,16 +177,23 @@
           <w:p>
             <w:pPr>
               <w:rPr>
-                <w:rFonts w:hint="eastAsia"/>
+                <w:b/>
+                <w:bCs/>
               </w:rPr>
             </w:pPr>
             <w:r>
               <w:rPr>
                 <w:rFonts w:hint="eastAsia"/>
+                <w:b/>
+                <w:bCs/>
               </w:rPr>
               <w:t>T</w:t>
             </w:r>
             <w:r>
+              <w:rPr>
+                <w:b/>
+                <w:bCs/>
+              </w:rPr>
               <w:t>ypes-zh</w:t>
             </w:r>
           </w:p>
@@ -191,16 +205,23 @@
           <w:p>
             <w:pPr>
               <w:rPr>
-                <w:rFonts w:hint="eastAsia"/>
+                <w:b/>
+                <w:bCs/>
               </w:rPr>
             </w:pPr>
             <w:r>
               <w:rPr>
                 <w:rFonts w:hint="eastAsia"/>
+                <w:b/>
+                <w:bCs/>
               </w:rPr>
               <w:t>T</w:t>
             </w:r>
             <w:r>
+              <w:rPr>
+                <w:b/>
+                <w:bCs/>
+              </w:rPr>
               <w:t>ypes-en</w:t>
             </w:r>
           </w:p>
@@ -212,16 +233,23 @@
           <w:p>
             <w:pPr>
               <w:rPr>
-                <w:rFonts w:hint="eastAsia"/>
+                <w:b/>
+                <w:bCs/>
               </w:rPr>
             </w:pPr>
             <w:r>
               <w:rPr>
                 <w:rFonts w:hint="eastAsia"/>
+                <w:b/>
+                <w:bCs/>
               </w:rPr>
               <w:t>C</w:t>
             </w:r>
             <w:r>
+              <w:rPr>
+                <w:b/>
+                <w:bCs/>
+              </w:rPr>
               <w:t>oefficiency (unit)</w:t>
             </w:r>
           </w:p>
@@ -233,16 +261,23 @@
           <w:p>
             <w:pPr>
               <w:rPr>
-                <w:rFonts w:hint="eastAsia"/>
+                <w:b/>
+                <w:bCs/>
               </w:rPr>
             </w:pPr>
             <w:r>
               <w:rPr>
                 <w:rFonts w:hint="eastAsia"/>
+                <w:b/>
+                <w:bCs/>
               </w:rPr>
               <w:t>S</w:t>
             </w:r>
             <w:r>
+              <w:rPr>
+                <w:b/>
+                <w:bCs/>
+              </w:rPr>
               <w:t>ource</w:t>
             </w:r>
           </w:p>
@@ -252,6 +287,40 @@
         <w:tc>
           <w:tcPr>
             <w:tcW w:w="2116" w:type="dxa"/>
+            <w:vAlign w:val="center"/>
+          </w:tcPr>
+          <w:p>
+            <w:r>
+              <w:rPr>
+                <w:rFonts w:hint="eastAsia"/>
+              </w:rPr>
+              <w:t>煤气灶</w:t>
+            </w:r>
+            <w:r>
+              <w:rPr>
+                <w:rFonts w:hint="eastAsia"/>
+              </w:rPr>
+              <w:t>-</w:t>
+            </w:r>
+            <w:r>
+              <w:rPr>
+                <w:rFonts w:hint="eastAsia"/>
+              </w:rPr>
+              <w:t>管道天然气</w:t>
+            </w:r>
+          </w:p>
+        </w:tc>
+        <w:tc>
+          <w:tcPr>
+            <w:tcW w:w="1954" w:type="dxa"/>
+            <w:vAlign w:val="center"/>
+          </w:tcPr>
+          <w:p/>
+        </w:tc>
+        <w:tc>
+          <w:tcPr>
+            <w:tcW w:w="2303" w:type="dxa"/>
+            <w:vAlign w:val="center"/>
           </w:tcPr>
           <w:p>
             <w:pPr>
@@ -263,56 +332,25 @@
               <w:rPr>
                 <w:rFonts w:hint="eastAsia"/>
               </w:rPr>
-              <w:t>煤气灶</w:t>
-            </w:r>
-            <w:r>
-              <w:rPr>
-                <w:rFonts w:hint="eastAsia"/>
-              </w:rPr>
-              <w:t>-</w:t>
-            </w:r>
-            <w:r>
-              <w:rPr>
-                <w:rFonts w:hint="eastAsia"/>
-              </w:rPr>
-              <w:t>管道天然气</w:t>
-            </w:r>
-          </w:p>
-        </w:tc>
-        <w:tc>
-          <w:tcPr>
-            <w:tcW w:w="1954" w:type="dxa"/>
-          </w:tcPr>
-          <w:p>
-            <w:pPr>
-              <w:rPr>
-                <w:rFonts w:hint="eastAsia"/>
-              </w:rPr>
-            </w:pPr>
-          </w:p>
-        </w:tc>
-        <w:tc>
-          <w:tcPr>
-            <w:tcW w:w="2303" w:type="dxa"/>
-          </w:tcPr>
-          <w:p>
-            <w:pPr>
-              <w:rPr>
-                <w:rFonts w:hint="eastAsia"/>
-              </w:rPr>
-            </w:pPr>
+              <w:t>1</w:t>
+            </w:r>
+            <w:r>
+              <w:t>.215 kgce/m</w:t>
+            </w:r>
+            <w:r>
+              <w:rPr>
+                <w:vertAlign w:val="superscript"/>
+              </w:rPr>
+              <w:t>3</w:t>
+            </w:r>
           </w:p>
         </w:tc>
         <w:tc>
           <w:tcPr>
             <w:tcW w:w="2149" w:type="dxa"/>
-          </w:tcPr>
-          <w:p>
-            <w:pPr>
-              <w:rPr>
-                <w:rFonts w:hint="eastAsia"/>
-              </w:rPr>
-            </w:pPr>
+            <w:vAlign w:val="center"/>
+          </w:tcPr>
+          <w:p>
             <w:r>
               <w:rPr>
                 <w:rFonts w:hint="eastAsia"/>
@@ -329,6 +367,40 @@
         <w:tc>
           <w:tcPr>
             <w:tcW w:w="2116" w:type="dxa"/>
+            <w:vAlign w:val="center"/>
+          </w:tcPr>
+          <w:p>
+            <w:r>
+              <w:rPr>
+                <w:rFonts w:hint="eastAsia"/>
+              </w:rPr>
+              <w:t>煤气灶</w:t>
+            </w:r>
+            <w:r>
+              <w:rPr>
+                <w:rFonts w:hint="eastAsia"/>
+              </w:rPr>
+              <w:t>-</w:t>
+            </w:r>
+            <w:r>
+              <w:rPr>
+                <w:rFonts w:hint="eastAsia"/>
+              </w:rPr>
+              <w:t>瓶装液化气</w:t>
+            </w:r>
+          </w:p>
+        </w:tc>
+        <w:tc>
+          <w:tcPr>
+            <w:tcW w:w="1954" w:type="dxa"/>
+            <w:vAlign w:val="center"/>
+          </w:tcPr>
+          <w:p/>
+        </w:tc>
+        <w:tc>
+          <w:tcPr>
+            <w:tcW w:w="2303" w:type="dxa"/>
+            <w:vAlign w:val="center"/>
           </w:tcPr>
           <w:p>
             <w:pPr>
@@ -340,56 +412,28 @@
               <w:rPr>
                 <w:rFonts w:hint="eastAsia"/>
               </w:rPr>
-              <w:t>煤气灶</w:t>
-            </w:r>
-            <w:r>
-              <w:rPr>
-                <w:rFonts w:hint="eastAsia"/>
-              </w:rPr>
-              <w:t>-</w:t>
-            </w:r>
-            <w:r>
-              <w:rPr>
-                <w:rFonts w:hint="eastAsia"/>
-              </w:rPr>
-              <w:t>瓶装液化气</w:t>
-            </w:r>
-          </w:p>
-        </w:tc>
-        <w:tc>
-          <w:tcPr>
-            <w:tcW w:w="1954" w:type="dxa"/>
-          </w:tcPr>
-          <w:p>
-            <w:pPr>
-              <w:rPr>
-                <w:rFonts w:hint="eastAsia"/>
-              </w:rPr>
-            </w:pPr>
-          </w:p>
-        </w:tc>
-        <w:tc>
-          <w:tcPr>
-            <w:tcW w:w="2303" w:type="dxa"/>
-          </w:tcPr>
-          <w:p>
-            <w:pPr>
-              <w:rPr>
-                <w:rFonts w:hint="eastAsia"/>
-              </w:rPr>
-            </w:pPr>
+              <w:t>1</w:t>
+            </w:r>
+            <w:r>
+              <w:t>.7143 kgce/kg</w:t>
+            </w:r>
           </w:p>
         </w:tc>
         <w:tc>
           <w:tcPr>
             <w:tcW w:w="2149" w:type="dxa"/>
-          </w:tcPr>
-          <w:p>
-            <w:pPr>
-              <w:rPr>
-                <w:rFonts w:hint="eastAsia"/>
-              </w:rPr>
-            </w:pPr>
+            <w:vAlign w:val="center"/>
+          </w:tcPr>
+          <w:p>
+            <w:r>
+              <w:rPr>
+                <w:rFonts w:hint="eastAsia"/>
+              </w:rPr>
+              <w:t>G</w:t>
+            </w:r>
+            <w:r>
+              <w:t>B/T 2589-2020</w:t>
+            </w:r>
           </w:p>
         </w:tc>
       </w:tr>
@@ -397,6 +441,40 @@
         <w:tc>
           <w:tcPr>
             <w:tcW w:w="2116" w:type="dxa"/>
+            <w:vAlign w:val="center"/>
+          </w:tcPr>
+          <w:p>
+            <w:r>
+              <w:rPr>
+                <w:rFonts w:hint="eastAsia"/>
+              </w:rPr>
+              <w:t>煤气灶</w:t>
+            </w:r>
+            <w:r>
+              <w:rPr>
+                <w:rFonts w:hint="eastAsia"/>
+              </w:rPr>
+              <w:t>-</w:t>
+            </w:r>
+            <w:r>
+              <w:rPr>
+                <w:rFonts w:hint="eastAsia"/>
+              </w:rPr>
+              <w:t>管道煤气</w:t>
+            </w:r>
+          </w:p>
+        </w:tc>
+        <w:tc>
+          <w:tcPr>
+            <w:tcW w:w="1954" w:type="dxa"/>
+            <w:vAlign w:val="center"/>
+          </w:tcPr>
+          <w:p/>
+        </w:tc>
+        <w:tc>
+          <w:tcPr>
+            <w:tcW w:w="2303" w:type="dxa"/>
+            <w:vAlign w:val="center"/>
           </w:tcPr>
           <w:p>
             <w:pPr>
@@ -408,25 +486,26 @@
               <w:rPr>
                 <w:rFonts w:hint="eastAsia"/>
               </w:rPr>
-              <w:t>煤气灶</w:t>
-            </w:r>
-            <w:r>
-              <w:rPr>
-                <w:rFonts w:hint="eastAsia"/>
-              </w:rPr>
-              <w:t>-</w:t>
-            </w:r>
-            <w:r>
-              <w:rPr>
-                <w:rFonts w:hint="eastAsia"/>
-              </w:rPr>
-              <w:t>管道煤气</w:t>
-            </w:r>
-          </w:p>
-        </w:tc>
-        <w:tc>
-          <w:tcPr>
-            <w:tcW w:w="1954" w:type="dxa"/>
+              <w:t>0</w:t>
+            </w:r>
+            <w:r>
+              <w:t xml:space="preserve">.357 </w:t>
+            </w:r>
+            <w:r>
+              <w:rPr>
+                <w:rFonts w:hint="eastAsia"/>
+              </w:rPr>
+              <w:t>kgce</w:t>
+            </w:r>
+            <w:r>
+              <w:t>/kg</w:t>
+            </w:r>
+          </w:p>
+        </w:tc>
+        <w:tc>
+          <w:tcPr>
+            <w:tcW w:w="2149" w:type="dxa"/>
+            <w:vAlign w:val="center"/>
           </w:tcPr>
           <w:p>
             <w:pPr>
@@ -434,30 +513,15 @@
                 <w:rFonts w:hint="eastAsia"/>
               </w:rPr>
             </w:pPr>
-          </w:p>
-        </w:tc>
-        <w:tc>
-          <w:tcPr>
-            <w:tcW w:w="2303" w:type="dxa"/>
-          </w:tcPr>
-          <w:p>
-            <w:pPr>
-              <w:rPr>
-                <w:rFonts w:hint="eastAsia"/>
-              </w:rPr>
-            </w:pPr>
-          </w:p>
-        </w:tc>
-        <w:tc>
-          <w:tcPr>
-            <w:tcW w:w="2149" w:type="dxa"/>
-          </w:tcPr>
-          <w:p>
-            <w:pPr>
-              <w:rPr>
-                <w:rFonts w:hint="eastAsia"/>
-              </w:rPr>
-            </w:pPr>
+            <w:r>
+              <w:rPr>
+                <w:rFonts w:hint="eastAsia"/>
+              </w:rPr>
+              <w:t>G</w:t>
+            </w:r>
+            <w:r>
+              <w:t>B/T 2589-2020</w:t>
+            </w:r>
           </w:p>
         </w:tc>
       </w:tr>
@@ -465,6 +529,7 @@
         <w:tc>
           <w:tcPr>
             <w:tcW w:w="2116" w:type="dxa"/>
+            <w:vAlign w:val="center"/>
           </w:tcPr>
           <w:p>
             <w:pPr>
@@ -476,13 +541,45 @@
               <w:rPr>
                 <w:rFonts w:hint="eastAsia"/>
               </w:rPr>
-              <w:t>蜂窝煤炉</w:t>
+              <w:t>柴火灶</w:t>
+            </w:r>
+            <w:r>
+              <w:rPr>
+                <w:rFonts w:hint="eastAsia"/>
+              </w:rPr>
+              <w:t>/</w:t>
+            </w:r>
+            <w:r>
+              <w:rPr>
+                <w:rFonts w:hint="eastAsia"/>
+              </w:rPr>
+              <w:t>土灶</w:t>
+            </w:r>
+            <w:r>
+              <w:rPr>
+                <w:rFonts w:hint="eastAsia"/>
+              </w:rPr>
+              <w:t>-</w:t>
+            </w:r>
+            <w:r>
+              <w:rPr>
+                <w:rFonts w:hint="eastAsia"/>
+              </w:rPr>
+              <w:t>薪柴</w:t>
             </w:r>
           </w:p>
         </w:tc>
         <w:tc>
           <w:tcPr>
             <w:tcW w:w="1954" w:type="dxa"/>
+            <w:vAlign w:val="center"/>
+          </w:tcPr>
+          <w:p/>
+        </w:tc>
+        <w:tc>
+          <w:tcPr>
+            <w:tcW w:w="2303" w:type="dxa"/>
+            <w:vAlign w:val="center"/>
           </w:tcPr>
           <w:p>
             <w:pPr>
@@ -490,11 +587,24 @@
                 <w:rFonts w:hint="eastAsia"/>
               </w:rPr>
             </w:pPr>
-          </w:p>
-        </w:tc>
-        <w:tc>
-          <w:tcPr>
-            <w:tcW w:w="2303" w:type="dxa"/>
+            <w:r>
+              <w:rPr>
+                <w:rFonts w:hint="eastAsia"/>
+              </w:rPr>
+              <w:t>0</w:t>
+            </w:r>
+            <w:r>
+              <w:t>.571</w:t>
+            </w:r>
+            <w:r>
+              <w:t xml:space="preserve"> kgce/kg</w:t>
+            </w:r>
+          </w:p>
+        </w:tc>
+        <w:tc>
+          <w:tcPr>
+            <w:tcW w:w="2149" w:type="dxa"/>
+            <w:vAlign w:val="center"/>
           </w:tcPr>
           <w:p>
             <w:pPr>
@@ -502,18 +612,9 @@
                 <w:rFonts w:hint="eastAsia"/>
               </w:rPr>
             </w:pPr>
-          </w:p>
-        </w:tc>
-        <w:tc>
-          <w:tcPr>
-            <w:tcW w:w="2149" w:type="dxa"/>
-          </w:tcPr>
-          <w:p>
-            <w:pPr>
-              <w:rPr>
-                <w:rFonts w:hint="eastAsia"/>
-              </w:rPr>
-            </w:pPr>
+            <w:r>
+              <w:t>China Energy Statistical Yearbook</w:t>
+            </w:r>
           </w:p>
         </w:tc>
       </w:tr>
@@ -521,6 +622,7 @@
         <w:tc>
           <w:tcPr>
             <w:tcW w:w="2116" w:type="dxa"/>
+            <w:vAlign w:val="center"/>
           </w:tcPr>
           <w:p>
             <w:pPr>
@@ -532,13 +634,26 @@
               <w:rPr>
                 <w:rFonts w:hint="eastAsia"/>
               </w:rPr>
-              <w:t>电磁炉</w:t>
+              <w:t>柴火灶土灶</w:t>
+            </w:r>
+            <w:r>
+              <w:rPr>
+                <w:rFonts w:hint="eastAsia"/>
+              </w:rPr>
+              <w:t>-</w:t>
+            </w:r>
+            <w:r>
+              <w:rPr>
+                <w:rFonts w:hint="eastAsia"/>
+              </w:rPr>
+              <w:t>秸秆</w:t>
             </w:r>
           </w:p>
         </w:tc>
         <w:tc>
           <w:tcPr>
             <w:tcW w:w="1954" w:type="dxa"/>
+            <w:vAlign w:val="center"/>
           </w:tcPr>
           <w:p>
             <w:pPr>
@@ -546,11 +661,21 @@
                 <w:rFonts w:hint="eastAsia"/>
               </w:rPr>
             </w:pPr>
+            <w:r>
+              <w:rPr>
+                <w:rFonts w:hint="eastAsia"/>
+              </w:rPr>
+              <w:t>A</w:t>
+            </w:r>
+            <w:r>
+              <w:t xml:space="preserve">ll kinds of stalk </w:t>
+            </w:r>
           </w:p>
         </w:tc>
         <w:tc>
           <w:tcPr>
             <w:tcW w:w="2303" w:type="dxa"/>
+            <w:vAlign w:val="center"/>
           </w:tcPr>
           <w:p>
             <w:pPr>
@@ -558,18 +683,32 @@
                 <w:rFonts w:hint="eastAsia"/>
               </w:rPr>
             </w:pPr>
+            <w:r>
+              <w:rPr>
+                <w:rFonts w:hint="eastAsia"/>
+              </w:rPr>
+              <w:t>0</w:t>
+            </w:r>
+            <w:r>
+              <w:t>.</w:t>
+            </w:r>
+            <w:r>
+              <w:t>500</w:t>
+            </w:r>
+            <w:r>
+              <w:t xml:space="preserve"> kgce/kg</w:t>
+            </w:r>
           </w:p>
         </w:tc>
         <w:tc>
           <w:tcPr>
             <w:tcW w:w="2149" w:type="dxa"/>
-          </w:tcPr>
-          <w:p>
-            <w:pPr>
-              <w:rPr>
-                <w:rFonts w:hint="eastAsia"/>
-              </w:rPr>
-            </w:pPr>
+            <w:vAlign w:val="center"/>
+          </w:tcPr>
+          <w:p>
+            <w:r>
+              <w:t>China Energy Statistical Yearbook</w:t>
+            </w:r>
           </w:p>
         </w:tc>
       </w:tr>
@@ -577,6 +716,28 @@
         <w:tc>
           <w:tcPr>
             <w:tcW w:w="2116" w:type="dxa"/>
+            <w:vAlign w:val="center"/>
+          </w:tcPr>
+          <w:p>
+            <w:r>
+              <w:rPr>
+                <w:rFonts w:hint="eastAsia"/>
+              </w:rPr>
+              <w:t>蜂窝煤炉</w:t>
+            </w:r>
+          </w:p>
+        </w:tc>
+        <w:tc>
+          <w:tcPr>
+            <w:tcW w:w="1954" w:type="dxa"/>
+            <w:vAlign w:val="center"/>
+          </w:tcPr>
+          <w:p/>
+        </w:tc>
+        <w:tc>
+          <w:tcPr>
+            <w:tcW w:w="2303" w:type="dxa"/>
+            <w:vAlign w:val="center"/>
           </w:tcPr>
           <w:p>
             <w:pPr>
@@ -588,44 +749,31 @@
               <w:rPr>
                 <w:rFonts w:hint="eastAsia"/>
               </w:rPr>
-              <w:t>电饭煲</w:t>
-            </w:r>
-          </w:p>
-        </w:tc>
-        <w:tc>
-          <w:tcPr>
-            <w:tcW w:w="1954" w:type="dxa"/>
-          </w:tcPr>
-          <w:p>
-            <w:pPr>
-              <w:rPr>
-                <w:rFonts w:hint="eastAsia"/>
-              </w:rPr>
-            </w:pPr>
-          </w:p>
-        </w:tc>
-        <w:tc>
-          <w:tcPr>
-            <w:tcW w:w="2303" w:type="dxa"/>
-          </w:tcPr>
-          <w:p>
-            <w:pPr>
-              <w:rPr>
-                <w:rFonts w:hint="eastAsia"/>
-              </w:rPr>
-            </w:pPr>
+              <w:t>0</w:t>
+            </w:r>
+            <w:r>
+              <w:t xml:space="preserve">.683 </w:t>
+            </w:r>
+            <w:r>
+              <w:rPr>
+                <w:rFonts w:hint="eastAsia"/>
+              </w:rPr>
+              <w:t>kgce</w:t>
+            </w:r>
+            <w:r>
+              <w:t>/kg</w:t>
+            </w:r>
           </w:p>
         </w:tc>
         <w:tc>
           <w:tcPr>
             <w:tcW w:w="2149" w:type="dxa"/>
-          </w:tcPr>
-          <w:p>
-            <w:pPr>
-              <w:rPr>
-                <w:rFonts w:hint="eastAsia"/>
-              </w:rPr>
-            </w:pPr>
+            <w:vAlign w:val="center"/>
+          </w:tcPr>
+          <w:p>
+            <w:r>
+              <w:t>GB34170-2017</w:t>
+            </w:r>
           </w:p>
         </w:tc>
       </w:tr>
@@ -633,6 +781,29 @@
         <w:tc>
           <w:tcPr>
             <w:tcW w:w="2116" w:type="dxa"/>
+            <w:vAlign w:val="center"/>
+          </w:tcPr>
+          <w:p>
+            <w:r>
+              <w:rPr>
+                <w:rFonts w:hint="eastAsia"/>
+              </w:rPr>
+              <w:t>电磁炉</w:t>
+            </w:r>
+          </w:p>
+        </w:tc>
+        <w:tc>
+          <w:tcPr>
+            <w:tcW w:w="1954" w:type="dxa"/>
+            <w:vAlign w:val="center"/>
+          </w:tcPr>
+          <w:p/>
+        </w:tc>
+        <w:tc>
+          <w:tcPr>
+            <w:tcW w:w="2303" w:type="dxa"/>
+            <w:vMerge w:val="restart"/>
+            <w:vAlign w:val="center"/>
           </w:tcPr>
           <w:p>
             <w:pPr>
@@ -644,44 +815,35 @@
               <w:rPr>
                 <w:rFonts w:hint="eastAsia"/>
               </w:rPr>
-              <w:t>高压锅</w:t>
-            </w:r>
-          </w:p>
-        </w:tc>
-        <w:tc>
-          <w:tcPr>
-            <w:tcW w:w="1954" w:type="dxa"/>
-          </w:tcPr>
-          <w:p>
-            <w:pPr>
-              <w:rPr>
-                <w:rFonts w:hint="eastAsia"/>
-              </w:rPr>
-            </w:pPr>
-          </w:p>
-        </w:tc>
-        <w:tc>
-          <w:tcPr>
-            <w:tcW w:w="2303" w:type="dxa"/>
-          </w:tcPr>
-          <w:p>
-            <w:pPr>
-              <w:rPr>
-                <w:rFonts w:hint="eastAsia"/>
-              </w:rPr>
-            </w:pPr>
+              <w:t>0.</w:t>
+            </w:r>
+            <w:r>
+              <w:t xml:space="preserve">1229 </w:t>
+            </w:r>
+            <w:r>
+              <w:rPr>
+                <w:rFonts w:hint="eastAsia"/>
+              </w:rPr>
+              <w:t>kgce/kWh</w:t>
+            </w:r>
           </w:p>
         </w:tc>
         <w:tc>
           <w:tcPr>
             <w:tcW w:w="2149" w:type="dxa"/>
-          </w:tcPr>
-          <w:p>
-            <w:pPr>
-              <w:rPr>
-                <w:rFonts w:hint="eastAsia"/>
-              </w:rPr>
-            </w:pPr>
+            <w:vMerge w:val="restart"/>
+            <w:vAlign w:val="center"/>
+          </w:tcPr>
+          <w:p>
+            <w:r>
+              <w:rPr>
+                <w:rFonts w:hint="eastAsia"/>
+              </w:rPr>
+              <w:t>G</w:t>
+            </w:r>
+            <w:r>
+              <w:t>B/T 2589-2020</w:t>
+            </w:r>
           </w:p>
         </w:tc>
       </w:tr>
@@ -689,118 +851,197 @@
         <w:tc>
           <w:tcPr>
             <w:tcW w:w="2116" w:type="dxa"/>
-          </w:tcPr>
-          <w:p>
-            <w:pPr>
-              <w:rPr>
-                <w:rFonts w:hint="eastAsia"/>
-              </w:rPr>
-            </w:pPr>
-            <w:r>
-              <w:rPr>
-                <w:rFonts w:hint="eastAsia"/>
-              </w:rPr>
-              <w:t>微波炉</w:t>
+            <w:vAlign w:val="center"/>
+          </w:tcPr>
+          <w:p>
+            <w:r>
+              <w:rPr>
+                <w:rFonts w:hint="eastAsia"/>
+              </w:rPr>
+              <w:t>电饭煲</w:t>
             </w:r>
           </w:p>
         </w:tc>
         <w:tc>
           <w:tcPr>
             <w:tcW w:w="1954" w:type="dxa"/>
-          </w:tcPr>
-          <w:p>
-            <w:pPr>
-              <w:rPr>
-                <w:rFonts w:hint="eastAsia"/>
-              </w:rPr>
-            </w:pPr>
-          </w:p>
+            <w:vAlign w:val="center"/>
+          </w:tcPr>
+          <w:p/>
         </w:tc>
         <w:tc>
           <w:tcPr>
             <w:tcW w:w="2303" w:type="dxa"/>
-          </w:tcPr>
-          <w:p>
-            <w:pPr>
-              <w:rPr>
-                <w:rFonts w:hint="eastAsia"/>
-              </w:rPr>
-            </w:pPr>
-          </w:p>
+            <w:vMerge/>
+            <w:vAlign w:val="center"/>
+          </w:tcPr>
+          <w:p/>
         </w:tc>
         <w:tc>
           <w:tcPr>
             <w:tcW w:w="2149" w:type="dxa"/>
-          </w:tcPr>
-          <w:p>
-            <w:pPr>
-              <w:rPr>
-                <w:rFonts w:hint="eastAsia"/>
-              </w:rPr>
-            </w:pPr>
-          </w:p>
+            <w:vMerge/>
+            <w:vAlign w:val="center"/>
+          </w:tcPr>
+          <w:p/>
         </w:tc>
       </w:tr>
       <w:tr>
         <w:tc>
           <w:tcPr>
             <w:tcW w:w="2116" w:type="dxa"/>
-          </w:tcPr>
-          <w:p>
-            <w:pPr>
-              <w:rPr>
-                <w:rFonts w:hint="eastAsia"/>
-              </w:rPr>
-            </w:pPr>
-            <w:r>
-              <w:rPr>
-                <w:rFonts w:hint="eastAsia"/>
-              </w:rPr>
-              <w:t>电水壶</w:t>
+            <w:vAlign w:val="center"/>
+          </w:tcPr>
+          <w:p>
+            <w:r>
+              <w:rPr>
+                <w:rFonts w:hint="eastAsia"/>
+              </w:rPr>
+              <w:t>高压锅</w:t>
             </w:r>
           </w:p>
         </w:tc>
         <w:tc>
           <w:tcPr>
             <w:tcW w:w="1954" w:type="dxa"/>
-          </w:tcPr>
-          <w:p>
-            <w:pPr>
-              <w:rPr>
-                <w:rFonts w:hint="eastAsia"/>
-              </w:rPr>
-            </w:pPr>
-          </w:p>
+            <w:vAlign w:val="center"/>
+          </w:tcPr>
+          <w:p/>
         </w:tc>
         <w:tc>
           <w:tcPr>
             <w:tcW w:w="2303" w:type="dxa"/>
-          </w:tcPr>
-          <w:p>
-            <w:pPr>
-              <w:rPr>
-                <w:rFonts w:hint="eastAsia"/>
-              </w:rPr>
-            </w:pPr>
-          </w:p>
+            <w:vMerge/>
+            <w:vAlign w:val="center"/>
+          </w:tcPr>
+          <w:p/>
         </w:tc>
         <w:tc>
           <w:tcPr>
             <w:tcW w:w="2149" w:type="dxa"/>
-          </w:tcPr>
-          <w:p>
-            <w:pPr>
-              <w:rPr>
-                <w:rFonts w:hint="eastAsia"/>
-              </w:rPr>
-            </w:pPr>
-          </w:p>
+            <w:vMerge/>
+            <w:vAlign w:val="center"/>
+          </w:tcPr>
+          <w:p/>
         </w:tc>
       </w:tr>
       <w:tr>
         <w:tc>
           <w:tcPr>
             <w:tcW w:w="2116" w:type="dxa"/>
+            <w:vAlign w:val="center"/>
+          </w:tcPr>
+          <w:p>
+            <w:r>
+              <w:rPr>
+                <w:rFonts w:hint="eastAsia"/>
+              </w:rPr>
+              <w:t>微波炉</w:t>
+            </w:r>
+          </w:p>
+        </w:tc>
+        <w:tc>
+          <w:tcPr>
+            <w:tcW w:w="1954" w:type="dxa"/>
+            <w:vAlign w:val="center"/>
+          </w:tcPr>
+          <w:p/>
+        </w:tc>
+        <w:tc>
+          <w:tcPr>
+            <w:tcW w:w="2303" w:type="dxa"/>
+            <w:vMerge/>
+            <w:vAlign w:val="center"/>
+          </w:tcPr>
+          <w:p/>
+        </w:tc>
+        <w:tc>
+          <w:tcPr>
+            <w:tcW w:w="2149" w:type="dxa"/>
+            <w:vMerge/>
+            <w:vAlign w:val="center"/>
+          </w:tcPr>
+          <w:p/>
+        </w:tc>
+      </w:tr>
+      <w:tr>
+        <w:tc>
+          <w:tcPr>
+            <w:tcW w:w="2116" w:type="dxa"/>
+            <w:vAlign w:val="center"/>
+          </w:tcPr>
+          <w:p>
+            <w:r>
+              <w:rPr>
+                <w:rFonts w:hint="eastAsia"/>
+              </w:rPr>
+              <w:t>电水壶</w:t>
+            </w:r>
+          </w:p>
+        </w:tc>
+        <w:tc>
+          <w:tcPr>
+            <w:tcW w:w="1954" w:type="dxa"/>
+            <w:vAlign w:val="center"/>
+          </w:tcPr>
+          <w:p/>
+        </w:tc>
+        <w:tc>
+          <w:tcPr>
+            <w:tcW w:w="2303" w:type="dxa"/>
+            <w:vMerge/>
+            <w:vAlign w:val="center"/>
+          </w:tcPr>
+          <w:p/>
+        </w:tc>
+        <w:tc>
+          <w:tcPr>
+            <w:tcW w:w="2149" w:type="dxa"/>
+            <w:vMerge/>
+            <w:vAlign w:val="center"/>
+          </w:tcPr>
+          <w:p/>
+        </w:tc>
+      </w:tr>
+      <w:tr>
+        <w:tc>
+          <w:tcPr>
+            <w:tcW w:w="2116" w:type="dxa"/>
+          </w:tcPr>
+          <w:p>
+            <w:r>
+              <w:rPr>
+                <w:rFonts w:hint="eastAsia"/>
+              </w:rPr>
+              <w:t>烤箱</w:t>
+            </w:r>
+          </w:p>
+        </w:tc>
+        <w:tc>
+          <w:tcPr>
+            <w:tcW w:w="1954" w:type="dxa"/>
+          </w:tcPr>
+          <w:p/>
+        </w:tc>
+        <w:tc>
+          <w:tcPr>
+            <w:tcW w:w="2303" w:type="dxa"/>
+            <w:vMerge/>
+          </w:tcPr>
+          <w:p/>
+        </w:tc>
+        <w:tc>
+          <w:tcPr>
+            <w:tcW w:w="2149" w:type="dxa"/>
+            <w:vMerge/>
+          </w:tcPr>
+          <w:p/>
+        </w:tc>
+      </w:tr>
+      <w:tr>
+        <w:tc>
+          <w:tcPr>
+            <w:tcW w:w="2116" w:type="dxa"/>
           </w:tcPr>
           <w:p>
             <w:pPr>
@@ -812,7 +1053,7 @@
               <w:rPr>
                 <w:rFonts w:hint="eastAsia"/>
               </w:rPr>
-              <w:t>烤箱</w:t>
+              <w:t>其他</w:t>
             </w:r>
           </w:p>
         </w:tc>
@@ -826,11 +1067,21 @@
                 <w:rFonts w:hint="eastAsia"/>
               </w:rPr>
             </w:pPr>
+            <w:r>
+              <w:rPr>
+                <w:rFonts w:hint="eastAsia"/>
+              </w:rPr>
+              <w:t>O</w:t>
+            </w:r>
+            <w:r>
+              <w:t>ther appliances</w:t>
+            </w:r>
           </w:p>
         </w:tc>
         <w:tc>
           <w:tcPr>
             <w:tcW w:w="2303" w:type="dxa"/>
+            <w:vMerge/>
           </w:tcPr>
           <w:p>
             <w:pPr>
@@ -843,6 +1094,7 @@
         <w:tc>
           <w:tcPr>
             <w:tcW w:w="2149" w:type="dxa"/>
+            <w:vMerge/>
           </w:tcPr>
           <w:p>
             <w:pPr>
@@ -861,6 +1113,72 @@
           <w:rFonts w:hint="eastAsia"/>
         </w:rPr>
       </w:pPr>
+      <w:r>
+        <w:t xml:space="preserve">Note: </w:t>
+      </w:r>
+      <w:r>
+        <w:t xml:space="preserve">All kinds of stalk </w:t>
+      </w:r>
+      <w:r>
+        <w:t xml:space="preserve">include </w:t>
+      </w:r>
+      <w:r>
+        <w:t>soybean, cotton, paddy, wheat and maize stalk and the coefficiency is defined as the mean value of</w:t>
+      </w:r>
+      <w:r>
+        <w:t xml:space="preserve"> them above</w:t>
+      </w:r>
+      <w:r>
+        <w:t xml:space="preserve">. </w:t>
+      </w:r>
+      <w:r>
+        <w:t>We assume the</w:t>
+      </w:r>
+      <w:r>
+        <w:t xml:space="preserve"> average</w:t>
+      </w:r>
+      <w:r>
+        <w:t xml:space="preserve"> </w:t>
+      </w:r>
+      <w:r>
+        <w:rPr>
+          <w:rFonts w:hint="eastAsia"/>
+        </w:rPr>
+        <w:t>heat</w:t>
+      </w:r>
+      <w:r>
+        <w:t xml:space="preserve"> load of firewood stove </w:t>
+      </w:r>
+      <w:r>
+        <w:t xml:space="preserve">is half of the average heat load of </w:t>
+      </w:r>
+      <w:r>
+        <w:rPr>
+          <w:rFonts w:hint="eastAsia"/>
+        </w:rPr>
+        <w:t>gas</w:t>
+      </w:r>
+      <w:r>
+        <w:t xml:space="preserve"> stove</w:t>
+      </w:r>
+      <w:r>
+        <w:t xml:space="preserve"> and </w:t>
+      </w:r>
+      <w:r>
+        <w:t xml:space="preserve">the average heat load of </w:t>
+      </w:r>
+      <w:r>
+        <w:t xml:space="preserve">gas stove </w:t>
+      </w:r>
+      <w:r>
+        <w:t xml:space="preserve">is assumed as </w:t>
+      </w:r>
+      <w:r>
+        <w:t>4kW</w:t>
+      </w:r>
+      <w:r>
+        <w:t xml:space="preserve">. </w:t>
+      </w:r>
     </w:p>
     <w:p>
       <w:pPr>
@@ -1020,6 +1338,7 @@
         <w:rPr>
           <w:rFonts w:hint="eastAsia"/>
         </w:rPr>
+        <w:lastRenderedPageBreak/>
         <w:t>电视</w:t>
       </w:r>
     </w:p>
@@ -1079,7 +1398,6 @@
         <w:rPr>
           <w:rFonts w:hint="eastAsia"/>
         </w:rPr>
-        <w:lastRenderedPageBreak/>
         <w:t>计算机</w:t>
       </w:r>
     </w:p>
@@ -1386,9 +1704,6 @@
       <w:pPr>
         <w:widowControl/>
         <w:ind w:firstLineChars="200" w:firstLine="420"/>
-        <w:rPr>
-          <w:rFonts w:hint="eastAsia"/>
-        </w:rPr>
       </w:pPr>
       <w:r>
         <w:rPr>
@@ -1415,11 +1730,6 @@
             <w:tcW w:w="2116" w:type="dxa"/>
           </w:tcPr>
           <w:p>
-            <w:pPr>
-              <w:rPr>
-                <w:rFonts w:hint="eastAsia"/>
-              </w:rPr>
-            </w:pPr>
             <w:r>
               <w:rPr>
                 <w:rFonts w:hint="eastAsia"/>
@@ -1436,11 +1746,6 @@
             <w:tcW w:w="1954" w:type="dxa"/>
           </w:tcPr>
           <w:p>
-            <w:pPr>
-              <w:rPr>
-                <w:rFonts w:hint="eastAsia"/>
-              </w:rPr>
-            </w:pPr>
             <w:r>
               <w:rPr>
                 <w:rFonts w:hint="eastAsia"/>
@@ -1457,11 +1762,6 @@
             <w:tcW w:w="2303" w:type="dxa"/>
           </w:tcPr>
           <w:p>
-            <w:pPr>
-              <w:rPr>
-                <w:rFonts w:hint="eastAsia"/>
-              </w:rPr>
-            </w:pPr>
             <w:r>
               <w:rPr>
                 <w:rFonts w:hint="eastAsia"/>
@@ -1478,11 +1778,6 @@
             <w:tcW w:w="2149" w:type="dxa"/>
           </w:tcPr>
           <w:p>
-            <w:pPr>
-              <w:rPr>
-                <w:rFonts w:hint="eastAsia"/>
-              </w:rPr>
-            </w:pPr>
             <w:r>
               <w:rPr>
                 <w:rFonts w:hint="eastAsia"/>
@@ -1501,11 +1796,6 @@
             <w:tcW w:w="2116" w:type="dxa"/>
           </w:tcPr>
           <w:p>
-            <w:pPr>
-              <w:rPr>
-                <w:rFonts w:hint="eastAsia"/>
-              </w:rPr>
-            </w:pPr>
             <w:r>
               <w:rPr>
                 <w:rFonts w:hint="eastAsia"/>
@@ -1530,37 +1820,19 @@
           <w:tcPr>
             <w:tcW w:w="1954" w:type="dxa"/>
           </w:tcPr>
-          <w:p>
-            <w:pPr>
-              <w:rPr>
-                <w:rFonts w:hint="eastAsia"/>
-              </w:rPr>
-            </w:pPr>
-          </w:p>
+          <w:p/>
         </w:tc>
         <w:tc>
           <w:tcPr>
             <w:tcW w:w="2303" w:type="dxa"/>
           </w:tcPr>
-          <w:p>
-            <w:pPr>
-              <w:rPr>
-                <w:rFonts w:hint="eastAsia"/>
-              </w:rPr>
-            </w:pPr>
-          </w:p>
+          <w:p/>
         </w:tc>
         <w:tc>
           <w:tcPr>
             <w:tcW w:w="2149" w:type="dxa"/>
           </w:tcPr>
-          <w:p>
-            <w:pPr>
-              <w:rPr>
-                <w:rFonts w:hint="eastAsia"/>
-              </w:rPr>
-            </w:pPr>
-          </w:p>
+          <w:p/>
         </w:tc>
       </w:tr>
       <w:tr>
@@ -1569,11 +1841,6 @@
             <w:tcW w:w="2116" w:type="dxa"/>
           </w:tcPr>
           <w:p>
-            <w:pPr>
-              <w:rPr>
-                <w:rFonts w:hint="eastAsia"/>
-              </w:rPr>
-            </w:pPr>
             <w:r>
               <w:rPr>
                 <w:rFonts w:hint="eastAsia"/>
@@ -1586,37 +1853,19 @@
           <w:tcPr>
             <w:tcW w:w="1954" w:type="dxa"/>
           </w:tcPr>
-          <w:p>
-            <w:pPr>
-              <w:rPr>
-                <w:rFonts w:hint="eastAsia"/>
-              </w:rPr>
-            </w:pPr>
-          </w:p>
+          <w:p/>
         </w:tc>
         <w:tc>
           <w:tcPr>
             <w:tcW w:w="2303" w:type="dxa"/>
           </w:tcPr>
-          <w:p>
-            <w:pPr>
-              <w:rPr>
-                <w:rFonts w:hint="eastAsia"/>
-              </w:rPr>
-            </w:pPr>
-          </w:p>
+          <w:p/>
         </w:tc>
         <w:tc>
           <w:tcPr>
             <w:tcW w:w="2149" w:type="dxa"/>
           </w:tcPr>
-          <w:p>
-            <w:pPr>
-              <w:rPr>
-                <w:rFonts w:hint="eastAsia"/>
-              </w:rPr>
-            </w:pPr>
-          </w:p>
+          <w:p/>
         </w:tc>
       </w:tr>
       <w:tr>
@@ -1625,11 +1874,6 @@
             <w:tcW w:w="2116" w:type="dxa"/>
           </w:tcPr>
           <w:p>
-            <w:pPr>
-              <w:rPr>
-                <w:rFonts w:hint="eastAsia"/>
-              </w:rPr>
-            </w:pPr>
             <w:r>
               <w:rPr>
                 <w:rFonts w:hint="eastAsia"/>
@@ -1642,37 +1886,19 @@
           <w:tcPr>
             <w:tcW w:w="1954" w:type="dxa"/>
           </w:tcPr>
-          <w:p>
-            <w:pPr>
-              <w:rPr>
-                <w:rFonts w:hint="eastAsia"/>
-              </w:rPr>
-            </w:pPr>
-          </w:p>
+          <w:p/>
         </w:tc>
         <w:tc>
           <w:tcPr>
             <w:tcW w:w="2303" w:type="dxa"/>
           </w:tcPr>
-          <w:p>
-            <w:pPr>
-              <w:rPr>
-                <w:rFonts w:hint="eastAsia"/>
-              </w:rPr>
-            </w:pPr>
-          </w:p>
+          <w:p/>
         </w:tc>
         <w:tc>
           <w:tcPr>
             <w:tcW w:w="2149" w:type="dxa"/>
           </w:tcPr>
-          <w:p>
-            <w:pPr>
-              <w:rPr>
-                <w:rFonts w:hint="eastAsia"/>
-              </w:rPr>
-            </w:pPr>
-          </w:p>
+          <w:p/>
         </w:tc>
       </w:tr>
       <w:tr>
@@ -1681,15 +1907,11 @@
             <w:tcW w:w="2116" w:type="dxa"/>
           </w:tcPr>
           <w:p>
-            <w:pPr>
-              <w:rPr>
-                <w:rFonts w:hint="eastAsia"/>
-              </w:rPr>
-            </w:pPr>
-            <w:r>
-              <w:rPr>
-                <w:rFonts w:hint="eastAsia"/>
-              </w:rPr>
+            <w:r>
+              <w:rPr>
+                <w:rFonts w:hint="eastAsia"/>
+              </w:rPr>
+              <w:lastRenderedPageBreak/>
               <w:t>电辐射取暖（电暖器）</w:t>
             </w:r>
           </w:p>
@@ -1698,37 +1920,19 @@
           <w:tcPr>
             <w:tcW w:w="1954" w:type="dxa"/>
           </w:tcPr>
-          <w:p>
-            <w:pPr>
-              <w:rPr>
-                <w:rFonts w:hint="eastAsia"/>
-              </w:rPr>
-            </w:pPr>
-          </w:p>
+          <w:p/>
         </w:tc>
         <w:tc>
           <w:tcPr>
             <w:tcW w:w="2303" w:type="dxa"/>
           </w:tcPr>
-          <w:p>
-            <w:pPr>
-              <w:rPr>
-                <w:rFonts w:hint="eastAsia"/>
-              </w:rPr>
-            </w:pPr>
-          </w:p>
+          <w:p/>
         </w:tc>
         <w:tc>
           <w:tcPr>
             <w:tcW w:w="2149" w:type="dxa"/>
           </w:tcPr>
-          <w:p>
-            <w:pPr>
-              <w:rPr>
-                <w:rFonts w:hint="eastAsia"/>
-              </w:rPr>
-            </w:pPr>
-          </w:p>
+          <w:p/>
         </w:tc>
       </w:tr>
       <w:tr>
@@ -1737,11 +1941,6 @@
             <w:tcW w:w="2116" w:type="dxa"/>
           </w:tcPr>
           <w:p>
-            <w:pPr>
-              <w:rPr>
-                <w:rFonts w:hint="eastAsia"/>
-              </w:rPr>
-            </w:pPr>
             <w:r>
               <w:rPr>
                 <w:rFonts w:hint="eastAsia"/>
@@ -1754,37 +1953,19 @@
           <w:tcPr>
             <w:tcW w:w="1954" w:type="dxa"/>
           </w:tcPr>
-          <w:p>
-            <w:pPr>
-              <w:rPr>
-                <w:rFonts w:hint="eastAsia"/>
-              </w:rPr>
-            </w:pPr>
-          </w:p>
+          <w:p/>
         </w:tc>
         <w:tc>
           <w:tcPr>
             <w:tcW w:w="2303" w:type="dxa"/>
           </w:tcPr>
-          <w:p>
-            <w:pPr>
-              <w:rPr>
-                <w:rFonts w:hint="eastAsia"/>
-              </w:rPr>
-            </w:pPr>
-          </w:p>
+          <w:p/>
         </w:tc>
         <w:tc>
           <w:tcPr>
             <w:tcW w:w="2149" w:type="dxa"/>
           </w:tcPr>
-          <w:p>
-            <w:pPr>
-              <w:rPr>
-                <w:rFonts w:hint="eastAsia"/>
-              </w:rPr>
-            </w:pPr>
-          </w:p>
+          <w:p/>
         </w:tc>
       </w:tr>
       <w:tr>
@@ -1793,11 +1974,6 @@
             <w:tcW w:w="2116" w:type="dxa"/>
           </w:tcPr>
           <w:p>
-            <w:pPr>
-              <w:rPr>
-                <w:rFonts w:hint="eastAsia"/>
-              </w:rPr>
-            </w:pPr>
             <w:r>
               <w:rPr>
                 <w:rFonts w:hint="eastAsia"/>
@@ -1810,37 +1986,19 @@
           <w:tcPr>
             <w:tcW w:w="1954" w:type="dxa"/>
           </w:tcPr>
-          <w:p>
-            <w:pPr>
-              <w:rPr>
-                <w:rFonts w:hint="eastAsia"/>
-              </w:rPr>
-            </w:pPr>
-          </w:p>
+          <w:p/>
         </w:tc>
         <w:tc>
           <w:tcPr>
             <w:tcW w:w="2303" w:type="dxa"/>
           </w:tcPr>
-          <w:p>
-            <w:pPr>
-              <w:rPr>
-                <w:rFonts w:hint="eastAsia"/>
-              </w:rPr>
-            </w:pPr>
-          </w:p>
+          <w:p/>
         </w:tc>
         <w:tc>
           <w:tcPr>
             <w:tcW w:w="2149" w:type="dxa"/>
           </w:tcPr>
-          <w:p>
-            <w:pPr>
-              <w:rPr>
-                <w:rFonts w:hint="eastAsia"/>
-              </w:rPr>
-            </w:pPr>
-          </w:p>
+          <w:p/>
         </w:tc>
       </w:tr>
     </w:tbl>
@@ -1848,9 +2006,6 @@
       <w:pPr>
         <w:widowControl/>
         <w:ind w:firstLineChars="200" w:firstLine="420"/>
-        <w:rPr>
-          <w:rFonts w:hint="eastAsia"/>
-        </w:rPr>
       </w:pPr>
     </w:p>
     <w:p>
@@ -1865,7 +2020,6 @@
         <w:rPr>
           <w:rFonts w:hint="eastAsia"/>
         </w:rPr>
-        <w:lastRenderedPageBreak/>
         <w:t>热水器</w:t>
       </w:r>
     </w:p>

</xml_diff>

<commit_message>
reconfig computer-related energy use
</commit_message>
<xml_diff>
--- a/docs/appendix-energy-conversion.docx
+++ b/docs/appendix-energy-conversion.docx
@@ -1328,6 +1328,57 @@
     </w:p>
     <w:p>
       <w:pPr>
+        <w:ind w:firstLineChars="200" w:firstLine="420"/>
+        <w:rPr>
+          <w:rFonts w:hint="eastAsia"/>
+        </w:rPr>
+      </w:pPr>
+      <w:r>
+        <w:rPr>
+          <w:rFonts w:hint="eastAsia"/>
+        </w:rPr>
+        <w:lastRenderedPageBreak/>
+        <w:t>标准：</w:t>
+      </w:r>
+      <w:r>
+        <w:rPr>
+          <w:rFonts w:ascii="微软雅黑" w:eastAsia="微软雅黑" w:hAnsi="微软雅黑" w:hint="eastAsia"/>
+          <w:color w:val="333333"/>
+          <w:szCs w:val="21"/>
+          <w:shd w:val="clear" w:color="auto" w:fill="FFFFFF"/>
+        </w:rPr>
+        <w:t>GB12021.4-2013</w:t>
+      </w:r>
+      <w:r>
+        <w:rPr>
+          <w:rFonts w:ascii="微软雅黑" w:eastAsia="微软雅黑" w:hAnsi="微软雅黑" w:hint="eastAsia"/>
+          <w:color w:val="333333"/>
+          <w:szCs w:val="21"/>
+          <w:shd w:val="clear" w:color="auto" w:fill="FFFFFF"/>
+        </w:rPr>
+        <w:t>，</w:t>
+      </w:r>
+      <w:r>
+        <w:rPr>
+          <w:rFonts w:ascii="微软雅黑" w:eastAsia="微软雅黑" w:hAnsi="微软雅黑"/>
+          <w:color w:val="333333"/>
+          <w:szCs w:val="21"/>
+          <w:shd w:val="clear" w:color="auto" w:fill="FFFFFF"/>
+        </w:rPr>
+        <w:t>https://openstd.samr.gov.cn/bzgk/gb/newGbInfo?hcno=F90B89DADC888F069B9993659D39BD4F</w:t>
+      </w:r>
+      <w:r>
+        <w:rPr>
+          <w:rFonts w:ascii="微软雅黑" w:eastAsia="微软雅黑" w:hAnsi="微软雅黑"/>
+          <w:color w:val="333333"/>
+          <w:szCs w:val="21"/>
+          <w:shd w:val="clear" w:color="auto" w:fill="FFFFFF"/>
+        </w:rPr>
+        <w:t xml:space="preserve"> </w:t>
+      </w:r>
+    </w:p>
+    <w:p>
+      <w:pPr>
         <w:pStyle w:val="2"/>
         <w:numPr>
           <w:ilvl w:val="0"/>
@@ -1338,13 +1389,15 @@
         <w:rPr>
           <w:rFonts w:hint="eastAsia"/>
         </w:rPr>
-        <w:lastRenderedPageBreak/>
         <w:t>电视</w:t>
       </w:r>
     </w:p>
     <w:p>
       <w:pPr>
         <w:ind w:firstLineChars="200" w:firstLine="420"/>
+        <w:rPr>
+          <w:rFonts w:hint="eastAsia"/>
+        </w:rPr>
       </w:pPr>
       <w:r>
         <w:rPr>
@@ -1384,6 +1437,12 @@
           <w:rFonts w:hint="eastAsia"/>
         </w:rPr>
         <w:t>项，由于电视均以电力驱动，因此可做加总。</w:t>
+      </w:r>
+      <w:r>
+        <w:rPr>
+          <w:rFonts w:hint="eastAsia"/>
+        </w:rPr>
+        <w:t>只考虑电视机正常运行时间的功耗，对于待机和启动的功率波动忽略不计。</w:t>
       </w:r>
     </w:p>
     <w:p>
@@ -1404,6 +1463,9 @@
     <w:p>
       <w:pPr>
         <w:ind w:firstLineChars="200" w:firstLine="420"/>
+        <w:rPr>
+          <w:rFonts w:hint="eastAsia"/>
+        </w:rPr>
       </w:pPr>
       <w:r>
         <w:rPr>
@@ -1452,6 +1514,27 @@
           <w:rFonts w:hint="eastAsia"/>
         </w:rPr>
         <w:t>）的数据，因此台式机的耗能无法计算，计算的是笔记本电脑和平板电脑的耗能数据。由于无法计算台式机，因此无法加总。</w:t>
+      </w:r>
+      <w:r>
+        <w:rPr>
+          <w:rFonts w:hint="eastAsia"/>
+        </w:rPr>
+        <w:t>电脑执行不同任务时的功耗不同，因此这里我们假设电脑的平均功率</w:t>
+      </w:r>
+      <w:r>
+        <w:rPr>
+          <w:rFonts w:hint="eastAsia"/>
+        </w:rPr>
+        <w:t xml:space="preserve"> </w:t>
+      </w:r>
+      <w:r>
+        <w:t xml:space="preserve">+ </w:t>
+      </w:r>
+      <w:r>
+        <w:rPr>
+          <w:rFonts w:hint="eastAsia"/>
+        </w:rPr>
+        <w:t>显示器功率为</w:t>
       </w:r>
     </w:p>
     <w:p>
@@ -1667,6 +1750,7 @@
         <w:rPr>
           <w:rFonts w:hint="eastAsia"/>
         </w:rPr>
+        <w:lastRenderedPageBreak/>
         <w:t>混合供暖（集中</w:t>
       </w:r>
       <w:r>
@@ -1911,7 +1995,6 @@
               <w:rPr>
                 <w:rFonts w:hint="eastAsia"/>
               </w:rPr>
-              <w:lastRenderedPageBreak/>
               <w:t>电辐射取暖（电暖器）</w:t>
             </w:r>
           </w:p>
@@ -2139,6 +2222,23 @@
     </w:p>
     <w:p>
       <w:pPr>
+        <w:ind w:firstLineChars="200" w:firstLine="420"/>
+        <w:rPr>
+          <w:rFonts w:hint="eastAsia"/>
+        </w:rPr>
+      </w:pPr>
+      <w:r>
+        <w:rPr>
+          <w:rFonts w:hint="eastAsia"/>
+        </w:rPr>
+        <w:t>标准：</w:t>
+      </w:r>
+      <w:r>
+        <w:t>https://zhuanlan.zhihu.com/p/179302845</w:t>
+      </w:r>
+    </w:p>
+    <w:p>
+      <w:pPr>
         <w:pStyle w:val="2"/>
         <w:numPr>
           <w:ilvl w:val="0"/>
@@ -2205,6 +2305,73 @@
         <w:t>年该车实际百公里油耗等。</w:t>
       </w:r>
     </w:p>
+    <w:p>
+      <w:pPr>
+        <w:ind w:firstLineChars="200" w:firstLine="420"/>
+        <w:rPr>
+          <w:rFonts w:hint="eastAsia"/>
+        </w:rPr>
+      </w:pPr>
+    </w:p>
+    <w:p>
+      <w:r>
+        <w:rPr>
+          <w:rFonts w:hint="eastAsia"/>
+        </w:rPr>
+        <w:t>1</w:t>
+      </w:r>
+      <w:r>
+        <w:t xml:space="preserve">0. </w:t>
+      </w:r>
+      <w:r>
+        <w:rPr>
+          <w:rFonts w:hint="eastAsia"/>
+        </w:rPr>
+        <w:t>冰箱</w:t>
+      </w:r>
+    </w:p>
+    <w:p>
+      <w:pPr>
+        <w:rPr>
+          <w:rFonts w:hint="eastAsia"/>
+        </w:rPr>
+      </w:pPr>
+      <w:r>
+        <w:rPr>
+          <w:rFonts w:hint="eastAsia"/>
+        </w:rPr>
+        <w:t>计算冰箱的耗电量，是通过容积、功率、能效标识进行的测算，</w:t>
+      </w:r>
+    </w:p>
+    <w:p>
+      <w:pPr>
+        <w:ind w:firstLineChars="200" w:firstLine="420"/>
+        <w:rPr>
+          <w:rFonts w:hint="eastAsia"/>
+        </w:rPr>
+      </w:pPr>
+      <w:r>
+        <w:rPr>
+          <w:rFonts w:hint="eastAsia"/>
+        </w:rPr>
+        <w:t>标准：</w:t>
+      </w:r>
+      <w:r>
+        <w:t>GB 12021.2-2008</w:t>
+      </w:r>
+      <w:r>
+        <w:rPr>
+          <w:rFonts w:hint="eastAsia"/>
+        </w:rPr>
+        <w:t>，</w:t>
+      </w:r>
+      <w:r>
+        <w:t>https://std.samr.gov.cn/gb/search/gbDetailed?id=71F772D75D70D3A7E05397BE0A0AB82A</w:t>
+      </w:r>
+      <w:r>
+        <w:t xml:space="preserve"> </w:t>
+      </w:r>
+    </w:p>
     <w:p/>
     <w:p>
       <w:pPr>
@@ -2218,6 +2385,7 @@
         <w:rPr>
           <w:rFonts w:hint="eastAsia"/>
         </w:rPr>
+        <w:lastRenderedPageBreak/>
         <w:t>参数来源：</w:t>
       </w:r>
     </w:p>
@@ -2864,6 +3032,29 @@
       <w:szCs w:val="32"/>
     </w:rPr>
   </w:style>
+  <w:style w:type="paragraph" w:styleId="3">
+    <w:name w:val="heading 3"/>
+    <w:basedOn w:val="a"/>
+    <w:next w:val="a"/>
+    <w:link w:val="30"/>
+    <w:uiPriority w:val="9"/>
+    <w:semiHidden/>
+    <w:unhideWhenUsed/>
+    <w:qFormat/>
+    <w:rsid w:val="00D56878"/>
+    <w:pPr>
+      <w:keepNext/>
+      <w:keepLines/>
+      <w:spacing w:before="260" w:after="260" w:line="416" w:lineRule="auto"/>
+      <w:outlineLvl w:val="2"/>
+    </w:pPr>
+    <w:rPr>
+      <w:b/>
+      <w:bCs/>
+      <w:sz w:val="32"/>
+      <w:szCs w:val="32"/>
+    </w:rPr>
+  </w:style>
   <w:style w:type="character" w:default="1" w:styleId="a0">
     <w:name w:val="Default Paragraph Font"/>
     <w:uiPriority w:val="1"/>
@@ -3013,6 +3204,20 @@
         <w:insideV w:val="single" w:sz="4" w:space="0" w:color="auto"/>
       </w:tblBorders>
     </w:tblPr>
+  </w:style>
+  <w:style w:type="character" w:customStyle="1" w:styleId="30">
+    <w:name w:val="标题 3 字符"/>
+    <w:basedOn w:val="a0"/>
+    <w:link w:val="3"/>
+    <w:uiPriority w:val="9"/>
+    <w:semiHidden/>
+    <w:rsid w:val="00D56878"/>
+    <w:rPr>
+      <w:b/>
+      <w:bCs/>
+      <w:sz w:val="32"/>
+      <w:szCs w:val="32"/>
+    </w:rPr>
   </w:style>
 </w:styles>
 </file>

</xml_diff>

<commit_message>
reconfig vehicle-related energy use
</commit_message>
<xml_diff>
--- a/docs/appendix-energy-conversion.docx
+++ b/docs/appendix-energy-conversion.docx
@@ -1534,7 +1534,129 @@
         <w:rPr>
           <w:rFonts w:hint="eastAsia"/>
         </w:rPr>
-        <w:t>显示器功率为</w:t>
+        <w:t>显示器功率</w:t>
+      </w:r>
+      <w:r>
+        <w:rPr>
+          <w:rFonts w:hint="eastAsia"/>
+        </w:rPr>
+        <w:t>，并且只有台式机考虑显示器</w:t>
+      </w:r>
+      <w:r>
+        <w:rPr>
+          <w:rFonts w:hint="eastAsia"/>
+        </w:rPr>
+        <w:t>的功率</w:t>
+      </w:r>
+      <w:r>
+        <w:rPr>
+          <w:rFonts w:hint="eastAsia"/>
+        </w:rPr>
+        <w:t>，</w:t>
+      </w:r>
+      <w:r>
+        <w:t>2014</w:t>
+      </w:r>
+      <w:r>
+        <w:rPr>
+          <w:rFonts w:hint="eastAsia"/>
+        </w:rPr>
+        <w:t>年以前主要是</w:t>
+      </w:r>
+      <w:r>
+        <w:t>CRT</w:t>
+      </w:r>
+      <w:r>
+        <w:rPr>
+          <w:rFonts w:hint="eastAsia"/>
+        </w:rPr>
+        <w:t>显示器，</w:t>
+      </w:r>
+      <w:r>
+        <w:rPr>
+          <w:rFonts w:hint="eastAsia"/>
+        </w:rPr>
+        <w:t>所以功率比液晶的要高出很多。</w:t>
+      </w:r>
+      <w:r>
+        <w:rPr>
+          <w:rFonts w:hint="eastAsia"/>
+        </w:rPr>
+        <w:t>2</w:t>
+      </w:r>
+      <w:r>
+        <w:t>014</w:t>
+      </w:r>
+      <w:r>
+        <w:rPr>
+          <w:rFonts w:hint="eastAsia"/>
+        </w:rPr>
+        <w:t>年平板的功率以</w:t>
+      </w:r>
+      <w:r>
+        <w:rPr>
+          <w:rFonts w:hint="eastAsia"/>
+        </w:rPr>
+        <w:t>iPad</w:t>
+      </w:r>
+      <w:r>
+        <w:t xml:space="preserve"> A</w:t>
+      </w:r>
+      <w:r>
+        <w:rPr>
+          <w:rFonts w:hint="eastAsia"/>
+        </w:rPr>
+        <w:t>ir</w:t>
+      </w:r>
+      <w:r>
+        <w:t xml:space="preserve"> I </w:t>
+      </w:r>
+      <w:r>
+        <w:rPr>
+          <w:rFonts w:hint="eastAsia"/>
+        </w:rPr>
+        <w:t>为准。</w:t>
+      </w:r>
+    </w:p>
+    <w:p>
+      <w:pPr>
+        <w:ind w:firstLineChars="200" w:firstLine="420"/>
+        <w:rPr>
+          <w:rFonts w:hint="eastAsia"/>
+        </w:rPr>
+      </w:pPr>
+      <w:r>
+        <w:rPr>
+          <w:rFonts w:hint="eastAsia"/>
+        </w:rPr>
+        <w:t>显示器的能效等级只规定了亮度和功率的关系和睡眠以及</w:t>
+      </w:r>
+      <w:r>
+        <w:rPr>
+          <w:rFonts w:hint="eastAsia"/>
+        </w:rPr>
+        <w:t>关机</w:t>
+      </w:r>
+      <w:r>
+        <w:rPr>
+          <w:rFonts w:hint="eastAsia"/>
+        </w:rPr>
+        <w:t>状态的功率波动范围，因此只有指导意义。</w:t>
+      </w:r>
+      <w:r>
+        <w:t>GB 21520-</w:t>
+      </w:r>
+      <w:r>
+        <w:t>2015</w:t>
+      </w:r>
+      <w:r>
+        <w:rPr>
+          <w:rFonts w:hint="eastAsia"/>
+        </w:rPr>
+        <w:t>，</w:t>
+      </w:r>
+      <w:r>
+        <w:t>https://www.cnis.ac.cn/bydt/bzyjzq/gbyjzq/201312/P020181229665229920395.pdf</w:t>
       </w:r>
     </w:p>
     <w:p>
@@ -1555,6 +1677,9 @@
     <w:p>
       <w:pPr>
         <w:ind w:firstLine="420"/>
+        <w:rPr>
+          <w:rFonts w:hint="eastAsia"/>
+        </w:rPr>
       </w:pPr>
       <w:r>
         <w:rPr>
@@ -1594,6 +1719,51 @@
           <w:rFonts w:hint="eastAsia"/>
         </w:rPr>
         <w:t>项，由于灯泡均以电力驱动，因此可做加总。</w:t>
+      </w:r>
+      <w:r>
+        <w:rPr>
+          <w:rFonts w:hint="eastAsia"/>
+        </w:rPr>
+        <w:t>关于三类灯泡的功率，按照平均功率，日光灯</w:t>
+      </w:r>
+      <w:r>
+        <w:rPr>
+          <w:rFonts w:hint="eastAsia"/>
+        </w:rPr>
+        <w:t>3</w:t>
+      </w:r>
+      <w:r>
+        <w:t>0</w:t>
+      </w:r>
+      <w:r>
+        <w:rPr>
+          <w:rFonts w:hint="eastAsia"/>
+        </w:rPr>
+        <w:t>、白炽灯</w:t>
+      </w:r>
+      <w:r>
+        <w:rPr>
+          <w:rFonts w:hint="eastAsia"/>
+        </w:rPr>
+        <w:t>4</w:t>
+      </w:r>
+      <w:r>
+        <w:t>0</w:t>
+      </w:r>
+      <w:r>
+        <w:rPr>
+          <w:rFonts w:hint="eastAsia"/>
+        </w:rPr>
+        <w:t>、节能灯</w:t>
+      </w:r>
+      <w:r>
+        <w:rPr>
+          <w:rFonts w:hint="eastAsia"/>
+        </w:rPr>
+        <w:t>2</w:t>
+      </w:r>
+      <w:r>
+        <w:t>0.</w:t>
       </w:r>
     </w:p>
     <w:p>
@@ -1614,6 +1784,9 @@
     <w:p>
       <w:pPr>
         <w:ind w:firstLineChars="200" w:firstLine="420"/>
+        <w:rPr>
+          <w:rFonts w:hint="eastAsia"/>
+        </w:rPr>
       </w:pPr>
       <w:r>
         <w:rPr>
@@ -1686,6 +1859,7 @@
         <w:rPr>
           <w:rFonts w:hint="eastAsia"/>
         </w:rPr>
+        <w:lastRenderedPageBreak/>
         <w:t>分户自供暖</w:t>
       </w:r>
     </w:p>
@@ -1750,7 +1924,6 @@
         <w:rPr>
           <w:rFonts w:hint="eastAsia"/>
         </w:rPr>
-        <w:lastRenderedPageBreak/>
         <w:t>混合供暖（集中</w:t>
       </w:r>
       <w:r>
@@ -2089,7 +2262,28 @@
       <w:pPr>
         <w:widowControl/>
         <w:ind w:firstLineChars="200" w:firstLine="420"/>
-      </w:pPr>
+        <w:rPr>
+          <w:rFonts w:hint="eastAsia"/>
+        </w:rPr>
+      </w:pPr>
+      <w:r>
+        <w:rPr>
+          <w:rFonts w:hint="eastAsia"/>
+        </w:rPr>
+        <w:t>木炭折标系数也是来源于</w:t>
+      </w:r>
+      <w:r>
+        <w:rPr>
+          <w:rFonts w:hint="eastAsia"/>
+        </w:rPr>
+        <w:t>能源统计年鉴</w:t>
+      </w:r>
+      <w:r>
+        <w:rPr>
+          <w:rFonts w:hint="eastAsia"/>
+        </w:rPr>
+        <w:t>，默认使用完全燃烧的木炭。</w:t>
+      </w:r>
     </w:p>
     <w:p>
       <w:pPr>
@@ -2128,6 +2322,284 @@
         </w:rPr>
         <w:t>煤气和瓶装液化气的即热式热水器能耗。</w:t>
       </w:r>
+      <w:r>
+        <w:rPr>
+          <w:rFonts w:hint="eastAsia"/>
+        </w:rPr>
+        <w:t>由于热水器的数据统计中缺少对热水器功率和容量的调查，因此我们</w:t>
+      </w:r>
+      <w:r>
+        <w:rPr>
+          <w:rFonts w:hint="eastAsia"/>
+        </w:rPr>
+        <w:t>根据</w:t>
+      </w:r>
+      <w:r>
+        <w:rPr>
+          <w:rFonts w:hint="eastAsia"/>
+        </w:rPr>
+        <w:t>2</w:t>
+      </w:r>
+      <w:r>
+        <w:t>014</w:t>
+      </w:r>
+      <w:r>
+        <w:rPr>
+          <w:rFonts w:hint="eastAsia"/>
+        </w:rPr>
+        <w:t>年热水器市场的销售情况，</w:t>
+      </w:r>
+      <w:r>
+        <w:t>https://www.xdjd.cn/Article/512004/901_3_2_49/0/BFAE33D1083E/Article.aspx</w:t>
+      </w:r>
+      <w:r>
+        <w:rPr>
+          <w:rFonts w:hint="eastAsia"/>
+        </w:rPr>
+        <w:t>，</w:t>
+      </w:r>
+      <w:r>
+        <w:rPr>
+          <w:rFonts w:hint="eastAsia"/>
+        </w:rPr>
+        <w:t>5</w:t>
+      </w:r>
+      <w:r>
+        <w:t>0-60L</w:t>
+      </w:r>
+      <w:r>
+        <w:rPr>
+          <w:rFonts w:hint="eastAsia"/>
+        </w:rPr>
+        <w:t>的热水器占比最大，超过</w:t>
+      </w:r>
+      <w:r>
+        <w:rPr>
+          <w:rFonts w:hint="eastAsia"/>
+        </w:rPr>
+        <w:t>5</w:t>
+      </w:r>
+      <w:r>
+        <w:t>0%</w:t>
+      </w:r>
+      <w:r>
+        <w:rPr>
+          <w:rFonts w:hint="eastAsia"/>
+        </w:rPr>
+        <w:t>，因此</w:t>
+      </w:r>
+      <w:r>
+        <w:rPr>
+          <w:rFonts w:hint="eastAsia"/>
+        </w:rPr>
+        <w:t>选择</w:t>
+      </w:r>
+      <w:r>
+        <w:rPr>
+          <w:rFonts w:hint="eastAsia"/>
+        </w:rPr>
+        <w:t>5</w:t>
+      </w:r>
+      <w:r>
+        <w:t>5L</w:t>
+      </w:r>
+      <w:r>
+        <w:rPr>
+          <w:rFonts w:hint="eastAsia"/>
+        </w:rPr>
+        <w:t>的中间值</w:t>
+      </w:r>
+      <w:r>
+        <w:rPr>
+          <w:rFonts w:hint="eastAsia"/>
+        </w:rPr>
+        <w:t>；另外，</w:t>
+      </w:r>
+      <w:r>
+        <w:rPr>
+          <w:rFonts w:hint="eastAsia"/>
+        </w:rPr>
+        <w:t>1</w:t>
+      </w:r>
+      <w:r>
+        <w:t>0L</w:t>
+      </w:r>
+      <w:r>
+        <w:rPr>
+          <w:rFonts w:hint="eastAsia"/>
+        </w:rPr>
+        <w:t>容量的</w:t>
+      </w:r>
+      <w:r>
+        <w:rPr>
+          <w:rFonts w:hint="eastAsia"/>
+        </w:rPr>
+        <w:t>燃气热水器的</w:t>
+      </w:r>
+      <w:r>
+        <w:rPr>
+          <w:rFonts w:hint="eastAsia"/>
+        </w:rPr>
+        <w:t>热负荷平均在</w:t>
+      </w:r>
+      <w:r>
+        <w:rPr>
+          <w:rFonts w:hint="eastAsia"/>
+        </w:rPr>
+        <w:t>2</w:t>
+      </w:r>
+      <w:r>
+        <w:t>0</w:t>
+      </w:r>
+      <w:r>
+        <w:rPr>
+          <w:rFonts w:hint="eastAsia"/>
+        </w:rPr>
+        <w:t>kW</w:t>
+      </w:r>
+      <w:r>
+        <w:rPr>
+          <w:rFonts w:hint="eastAsia"/>
+        </w:rPr>
+        <w:t>也就是</w:t>
+      </w:r>
+      <w:r>
+        <w:rPr>
+          <w:rFonts w:hint="eastAsia"/>
+        </w:rPr>
+        <w:t>7</w:t>
+      </w:r>
+      <w:r>
+        <w:t>2MJ/h</w:t>
+      </w:r>
+      <w:r>
+        <w:rPr>
+          <w:rFonts w:hint="eastAsia"/>
+        </w:rPr>
+        <w:t>左右，</w:t>
+      </w:r>
+      <w:r>
+        <w:rPr>
+          <w:rFonts w:hint="eastAsia"/>
+        </w:rPr>
+        <w:t>因此</w:t>
+      </w:r>
+    </w:p>
+    <w:p>
+      <w:pPr>
+        <w:ind w:firstLineChars="200" w:firstLine="420"/>
+        <w:rPr>
+          <w:rFonts w:hint="eastAsia"/>
+        </w:rPr>
+      </w:pPr>
+      <w:r>
+        <w:rPr>
+          <w:rFonts w:hint="eastAsia"/>
+        </w:rPr>
+        <w:t>由于储水式</w:t>
+      </w:r>
+      <w:r>
+        <w:rPr>
+          <w:rFonts w:hint="eastAsia"/>
+        </w:rPr>
+        <w:t>电热水器根据不用用户的使用习惯和温度设置差异，进行统一的计算较为困难，</w:t>
+      </w:r>
+      <w:r>
+        <w:rPr>
+          <w:rFonts w:hint="eastAsia"/>
+        </w:rPr>
+        <w:t>因此我们假设</w:t>
+      </w:r>
+      <w:r>
+        <w:rPr>
+          <w:rFonts w:hint="eastAsia"/>
+        </w:rPr>
+        <w:t>除用户回答的具体使用时长之外，</w:t>
+      </w:r>
+      <w:r>
+        <w:rPr>
+          <w:rFonts w:hint="eastAsia"/>
+        </w:rPr>
+        <w:t>热水器处于恒温状态，</w:t>
+      </w:r>
+      <w:r>
+        <w:rPr>
+          <w:rFonts w:hint="eastAsia"/>
+        </w:rPr>
+        <w:t>即保持</w:t>
+      </w:r>
+      <w:r>
+        <w:rPr>
+          <w:rFonts w:hint="eastAsia"/>
+        </w:rPr>
+        <w:t>一天内保持一半功率</w:t>
+      </w:r>
+      <w:r>
+        <w:rPr>
+          <w:rFonts w:hint="eastAsia"/>
+        </w:rPr>
+        <w:t>待机，</w:t>
+      </w:r>
+      <w:r>
+        <w:rPr>
+          <w:rFonts w:hint="eastAsia"/>
+        </w:rPr>
+        <w:t>使用时间</w:t>
+      </w:r>
+      <w:r>
+        <w:rPr>
+          <w:rFonts w:hint="eastAsia"/>
+        </w:rPr>
+        <w:t>则</w:t>
+      </w:r>
+      <w:r>
+        <w:rPr>
+          <w:rFonts w:hint="eastAsia"/>
+        </w:rPr>
+        <w:t>按照</w:t>
+      </w:r>
+      <w:r>
+        <w:rPr>
+          <w:rFonts w:hint="eastAsia"/>
+        </w:rPr>
+        <w:t>最大功率运行</w:t>
+      </w:r>
+      <w:r>
+        <w:rPr>
+          <w:rFonts w:hint="eastAsia"/>
+        </w:rPr>
+        <w:t>的状态进行估算</w:t>
+      </w:r>
+      <w:r>
+        <w:rPr>
+          <w:rFonts w:hint="eastAsia"/>
+        </w:rPr>
+        <w:t>，假设加热的时间是每天</w:t>
+      </w:r>
+      <w:r>
+        <w:rPr>
+          <w:rFonts w:hint="eastAsia"/>
+        </w:rPr>
+        <w:t>2</w:t>
+      </w:r>
+      <w:r>
+        <w:rPr>
+          <w:rFonts w:hint="eastAsia"/>
+        </w:rPr>
+        <w:t>小时</w:t>
+      </w:r>
+      <w:r>
+        <w:rPr>
+          <w:rFonts w:hint="eastAsia"/>
+        </w:rPr>
+        <w:t>+</w:t>
+      </w:r>
+      <w:r>
+        <w:rPr>
+          <w:rFonts w:hint="eastAsia"/>
+        </w:rPr>
+        <w:t>使用时间。</w:t>
+      </w:r>
     </w:p>
     <w:p>
       <w:pPr>
@@ -2249,6 +2721,7 @@
         <w:rPr>
           <w:rFonts w:hint="eastAsia"/>
         </w:rPr>
+        <w:lastRenderedPageBreak/>
         <w:t>交通</w:t>
       </w:r>
     </w:p>
@@ -2385,7 +2858,6 @@
         <w:rPr>
           <w:rFonts w:hint="eastAsia"/>
         </w:rPr>
-        <w:lastRenderedPageBreak/>
         <w:t>参数来源：</w:t>
       </w:r>
     </w:p>

</xml_diff>

<commit_message>
redo data calculation following RUC 2015 Report
</commit_message>
<xml_diff>
--- a/docs/appendix-energy-conversion.docx
+++ b/docs/appendix-energy-conversion.docx
@@ -1570,7 +1570,49 @@
         <w:rPr>
           <w:rFonts w:hint="eastAsia"/>
         </w:rPr>
-        <w:t>显示器，</w:t>
+        <w:t>显示器</w:t>
+      </w:r>
+      <w:r>
+        <w:rPr>
+          <w:rFonts w:hint="eastAsia"/>
+        </w:rPr>
+        <w:t>（</w:t>
+      </w:r>
+      <w:r>
+        <w:rPr>
+          <w:rFonts w:hint="eastAsia"/>
+        </w:rPr>
+        <w:t>1</w:t>
+      </w:r>
+      <w:r>
+        <w:t>5</w:t>
+      </w:r>
+      <w:r>
+        <w:rPr>
+          <w:rFonts w:hint="eastAsia"/>
+        </w:rPr>
+        <w:t>inch</w:t>
+      </w:r>
+      <w:r>
+        <w:rPr>
+          <w:rFonts w:hint="eastAsia"/>
+        </w:rPr>
+        <w:t>以下）、液晶一般是</w:t>
+      </w:r>
+      <w:r>
+        <w:t>15</w:t>
+      </w:r>
+      <w:r>
+        <w:rPr>
+          <w:rFonts w:hint="eastAsia"/>
+        </w:rPr>
+        <w:t>以上</w:t>
+      </w:r>
+      <w:r>
+        <w:rPr>
+          <w:rFonts w:hint="eastAsia"/>
+        </w:rPr>
+        <w:t>，</w:t>
       </w:r>
       <w:r>
         <w:rPr>
@@ -1843,7 +1885,14 @@
         <w:rPr>
           <w:rFonts w:hint="eastAsia"/>
         </w:rPr>
-        <w:t>外，还有住房的建筑年代、是否对门窗缝隙进行过封边处理、是否对外墙进行过保暖改造、是否对阁楼、天花板、管道等添加了隔热绝缘材料、供暖时长、供暖面积等数据。</w:t>
+        <w:t>外，还有住房的建筑年代、是否对门窗缝隙进行过封边处理、是否对外墙进行过保暖改造、是否对阁楼、天花板、管道等添</w:t>
+      </w:r>
+      <w:r>
+        <w:rPr>
+          <w:rFonts w:hint="eastAsia"/>
+        </w:rPr>
+        <w:lastRenderedPageBreak/>
+        <w:t>加了隔热绝缘材料、供暖时长、供暖面积等数据。</w:t>
       </w:r>
     </w:p>
     <w:p>
@@ -1859,7 +1908,6 @@
         <w:rPr>
           <w:rFonts w:hint="eastAsia"/>
         </w:rPr>
-        <w:lastRenderedPageBreak/>
         <w:t>分户自供暖</w:t>
       </w:r>
     </w:p>
@@ -2598,7 +2646,13 @@
         <w:rPr>
           <w:rFonts w:hint="eastAsia"/>
         </w:rPr>
-        <w:t>使用时间。</w:t>
+        <w:t>使用时间</w:t>
+      </w:r>
+      <w:r>
+        <w:rPr>
+          <w:rFonts w:hint="eastAsia"/>
+        </w:rPr>
+        <w:t>1</w:t>
       </w:r>
     </w:p>
     <w:p>

</xml_diff>

<commit_message>
finalised codes and data for clusterings
</commit_message>
<xml_diff>
--- a/docs/appendix-energy-conversion.docx
+++ b/docs/appendix-energy-conversion.docx
@@ -4,36 +4,811 @@
   <w:body>
     <w:p>
       <w:pPr>
+        <w:jc w:val="center"/>
+        <w:rPr>
+          <w:rFonts w:ascii="Cambria" w:hAnsi="Cambria"/>
+          <w:b/>
+          <w:bCs/>
+          <w:sz w:val="28"/>
+          <w:szCs w:val="28"/>
+        </w:rPr>
+      </w:pPr>
+      <w:r>
+        <w:rPr>
+          <w:rFonts w:ascii="Cambria" w:hAnsi="Cambria"/>
+          <w:b/>
+          <w:bCs/>
+          <w:sz w:val="28"/>
+          <w:szCs w:val="28"/>
+        </w:rPr>
+        <w:t xml:space="preserve">Supplementary </w:t>
+      </w:r>
+      <w:r>
+        <w:rPr>
+          <w:rFonts w:ascii="Cambria" w:hAnsi="Cambria"/>
+          <w:b/>
+          <w:bCs/>
+          <w:sz w:val="28"/>
+          <w:szCs w:val="28"/>
+        </w:rPr>
+        <w:t>M</w:t>
+      </w:r>
+      <w:r>
+        <w:rPr>
+          <w:rFonts w:ascii="Cambria" w:hAnsi="Cambria"/>
+          <w:b/>
+          <w:bCs/>
+          <w:sz w:val="28"/>
+          <w:szCs w:val="28"/>
+        </w:rPr>
+        <w:t>aterals</w:t>
+      </w:r>
+    </w:p>
+    <w:p>
+      <w:pPr>
         <w:pStyle w:val="1"/>
-        <w:jc w:val="center"/>
-      </w:pPr>
-      <w:r>
-        <w:rPr>
-          <w:rFonts w:hint="eastAsia"/>
-        </w:rPr>
-        <w:t>家庭能源消耗数据</w:t>
-      </w:r>
-      <w:r>
-        <w:rPr>
-          <w:rFonts w:hint="eastAsia"/>
-        </w:rPr>
-        <w:t>简要说明</w:t>
+      </w:pPr>
+      <w:r>
+        <w:rPr>
+          <w:rFonts w:hint="eastAsia"/>
+        </w:rPr>
+        <w:t>S</w:t>
+      </w:r>
+      <w:r>
+        <w:t>1</w:t>
+      </w:r>
+      <w:r>
+        <w:t xml:space="preserve">. </w:t>
+      </w:r>
+      <w:r>
+        <w:t>Method for h</w:t>
+      </w:r>
+      <w:r>
+        <w:t>ousehold e</w:t>
+      </w:r>
+      <w:r>
+        <w:t xml:space="preserve">nergy consumption </w:t>
+      </w:r>
+      <w:r>
+        <w:t>estimation</w:t>
+      </w:r>
+    </w:p>
+    <w:p>
+      <w:pPr>
+        <w:spacing w:line="360" w:lineRule="auto"/>
+        <w:rPr>
+          <w:rFonts w:ascii="Cambria" w:hAnsi="Cambria"/>
+        </w:rPr>
+      </w:pPr>
+      <w:r>
+        <w:rPr>
+          <w:rFonts w:ascii="Cambria" w:hAnsi="Cambria"/>
+        </w:rPr>
+        <w:t xml:space="preserve">Following </w:t>
+      </w:r>
+      <w:r>
+        <w:rPr>
+          <w:rFonts w:ascii="Cambria" w:hAnsi="Cambria"/>
+        </w:rPr>
+        <w:t xml:space="preserve">the </w:t>
+      </w:r>
+      <w:r>
+        <w:rPr>
+          <w:rFonts w:ascii="Cambria" w:hAnsi="Cambria"/>
+        </w:rPr>
+        <w:t xml:space="preserve">instruction in the report </w:t>
+      </w:r>
+      <w:r>
+        <w:rPr>
+          <w:rFonts w:ascii="Cambria" w:hAnsi="Cambria"/>
+        </w:rPr>
+        <w:t xml:space="preserve">published by the </w:t>
+      </w:r>
+      <w:r>
+        <w:rPr>
+          <w:rFonts w:ascii="Cambria" w:hAnsi="Cambria"/>
+        </w:rPr>
+        <w:t>... team</w:t>
+      </w:r>
+      <w:r>
+        <w:rPr>
+          <w:rFonts w:ascii="Cambria" w:hAnsi="Cambria"/>
+        </w:rPr>
+        <w:t xml:space="preserve"> </w:t>
+      </w:r>
+      <w:r>
+        <w:rPr>
+          <w:rFonts w:ascii="Cambria" w:hAnsi="Cambria"/>
+        </w:rPr>
+        <w:t>[citation]</w:t>
+      </w:r>
+      <w:r>
+        <w:rPr>
+          <w:rFonts w:ascii="Cambria" w:hAnsi="Cambria"/>
+        </w:rPr>
+        <w:t xml:space="preserve">, </w:t>
+      </w:r>
+      <w:r>
+        <w:rPr>
+          <w:rFonts w:ascii="Cambria" w:hAnsi="Cambria"/>
+        </w:rPr>
+        <w:t xml:space="preserve">we estimated </w:t>
+      </w:r>
+      <w:r>
+        <w:rPr>
+          <w:rFonts w:ascii="Cambria" w:hAnsi="Cambria"/>
+        </w:rPr>
+        <w:t xml:space="preserve">household energy consumption </w:t>
+      </w:r>
+      <w:r>
+        <w:rPr>
+          <w:rFonts w:ascii="Cambria" w:hAnsi="Cambria"/>
+        </w:rPr>
+        <w:t xml:space="preserve">based on their activities, </w:t>
+      </w:r>
+      <w:r>
+        <w:rPr>
+          <w:rFonts w:ascii="Cambria" w:hAnsi="Cambria"/>
+        </w:rPr>
+        <w:t xml:space="preserve">appliance usage, </w:t>
+      </w:r>
+      <w:r>
+        <w:rPr>
+          <w:rFonts w:ascii="Cambria" w:hAnsi="Cambria"/>
+        </w:rPr>
+        <w:t>appliance pow</w:t>
+      </w:r>
+      <w:r>
+        <w:rPr>
+          <w:rFonts w:ascii="Cambria" w:hAnsi="Cambria"/>
+        </w:rPr>
+        <w:t xml:space="preserve">er, </w:t>
+      </w:r>
+      <w:r>
+        <w:rPr>
+          <w:rFonts w:ascii="Cambria" w:hAnsi="Cambria"/>
+        </w:rPr>
+        <w:t xml:space="preserve">frequency, </w:t>
+      </w:r>
+      <w:r>
+        <w:rPr>
+          <w:rFonts w:ascii="Cambria" w:hAnsi="Cambria"/>
+        </w:rPr>
+        <w:t xml:space="preserve">and </w:t>
+      </w:r>
+      <w:r>
+        <w:rPr>
+          <w:rFonts w:ascii="Cambria" w:hAnsi="Cambria"/>
+        </w:rPr>
+        <w:t xml:space="preserve">regional </w:t>
+      </w:r>
+      <w:r>
+        <w:rPr>
+          <w:rFonts w:ascii="Cambria" w:hAnsi="Cambria"/>
+        </w:rPr>
+        <w:t>characteristics</w:t>
+      </w:r>
+      <w:r>
+        <w:rPr>
+          <w:rFonts w:ascii="Cambria" w:hAnsi="Cambria"/>
+        </w:rPr>
+        <w:t xml:space="preserve">. </w:t>
+      </w:r>
+      <w:r>
+        <w:rPr>
+          <w:rFonts w:ascii="Cambria" w:hAnsi="Cambria"/>
+        </w:rPr>
+        <w:t xml:space="preserve">Several </w:t>
+      </w:r>
+      <w:r>
+        <w:rPr>
+          <w:rFonts w:ascii="Cambria" w:hAnsi="Cambria"/>
+        </w:rPr>
+        <w:t>standards</w:t>
+      </w:r>
+      <w:r>
+        <w:rPr>
+          <w:rFonts w:ascii="Cambria" w:hAnsi="Cambria"/>
+        </w:rPr>
+        <w:t xml:space="preserve">, which were effective </w:t>
+      </w:r>
+      <w:r>
+        <w:rPr>
+          <w:rFonts w:ascii="Cambria" w:hAnsi="Cambria"/>
+        </w:rPr>
+        <w:t xml:space="preserve">in the year </w:t>
+      </w:r>
+      <w:r>
+        <w:rPr>
+          <w:rFonts w:ascii="Cambria" w:hAnsi="Cambria"/>
+        </w:rPr>
+        <w:t xml:space="preserve">the survey </w:t>
+      </w:r>
+      <w:r>
+        <w:rPr>
+          <w:rFonts w:ascii="Cambria" w:hAnsi="Cambria"/>
+        </w:rPr>
+        <w:t xml:space="preserve">conducted, were cited </w:t>
+      </w:r>
+      <w:r>
+        <w:rPr>
+          <w:rFonts w:ascii="Cambria" w:hAnsi="Cambria"/>
+        </w:rPr>
+        <w:t xml:space="preserve">as well as </w:t>
+      </w:r>
+      <w:r>
+        <w:rPr>
+          <w:rFonts w:ascii="Cambria" w:hAnsi="Cambria"/>
+        </w:rPr>
+        <w:t>a set of</w:t>
+      </w:r>
+      <w:r>
+        <w:rPr>
+          <w:rFonts w:ascii="Cambria" w:hAnsi="Cambria"/>
+        </w:rPr>
+        <w:t xml:space="preserve"> parameters </w:t>
+      </w:r>
+      <w:r>
+        <w:rPr>
+          <w:rFonts w:ascii="Cambria" w:hAnsi="Cambria"/>
+        </w:rPr>
+        <w:t xml:space="preserve">were collected and applied </w:t>
+      </w:r>
+      <w:r>
+        <w:rPr>
+          <w:rFonts w:ascii="Cambria" w:hAnsi="Cambria"/>
+        </w:rPr>
+        <w:t>to do the</w:t>
+      </w:r>
+      <w:r>
+        <w:rPr>
+          <w:rFonts w:ascii="Cambria" w:hAnsi="Cambria"/>
+        </w:rPr>
+        <w:t xml:space="preserve"> estimation.</w:t>
+      </w:r>
+      <w:r>
+        <w:rPr>
+          <w:rFonts w:ascii="Cambria" w:hAnsi="Cambria"/>
+        </w:rPr>
+        <w:t xml:space="preserve"> </w:t>
+      </w:r>
+      <w:r>
+        <w:rPr>
+          <w:rFonts w:ascii="Cambria" w:hAnsi="Cambria"/>
+        </w:rPr>
+        <w:t xml:space="preserve">Eventually, </w:t>
+      </w:r>
+      <w:r>
+        <w:rPr>
+          <w:rFonts w:ascii="Cambria" w:hAnsi="Cambria"/>
+        </w:rPr>
+        <w:t xml:space="preserve">the final estimation results </w:t>
+      </w:r>
+      <w:r>
+        <w:rPr>
+          <w:rFonts w:ascii="Cambria" w:hAnsi="Cambria"/>
+        </w:rPr>
+        <w:t xml:space="preserve">were </w:t>
+      </w:r>
+      <w:r>
+        <w:rPr>
+          <w:rFonts w:ascii="Cambria" w:hAnsi="Cambria"/>
+          <w:highlight w:val="yellow"/>
+        </w:rPr>
+        <w:t xml:space="preserve">comparative </w:t>
+      </w:r>
+      <w:r>
+        <w:rPr>
+          <w:rFonts w:ascii="Cambria" w:hAnsi="Cambria" w:hint="eastAsia"/>
+          <w:highlight w:val="yellow"/>
+        </w:rPr>
+        <w:t>to</w:t>
+      </w:r>
+      <w:r>
+        <w:rPr>
+          <w:rFonts w:ascii="Cambria" w:hAnsi="Cambria"/>
+          <w:highlight w:val="yellow"/>
+        </w:rPr>
+        <w:t xml:space="preserve"> </w:t>
+      </w:r>
+      <w:r>
+        <w:rPr>
+          <w:rFonts w:ascii="Cambria" w:hAnsi="Cambria"/>
+          <w:highlight w:val="yellow"/>
+        </w:rPr>
+        <w:t xml:space="preserve">the </w:t>
+      </w:r>
+      <w:r>
+        <w:rPr>
+          <w:rFonts w:ascii="Cambria" w:hAnsi="Cambria"/>
+          <w:highlight w:val="yellow"/>
+        </w:rPr>
+        <w:t xml:space="preserve">figures </w:t>
+      </w:r>
+      <w:r>
+        <w:rPr>
+          <w:rFonts w:ascii="Cambria" w:hAnsi="Cambria"/>
+          <w:highlight w:val="yellow"/>
+        </w:rPr>
+        <w:t xml:space="preserve">in the official report </w:t>
+      </w:r>
+      <w:r>
+        <w:rPr>
+          <w:rFonts w:ascii="Cambria" w:hAnsi="Cambria"/>
+          <w:highlight w:val="yellow"/>
+        </w:rPr>
+        <w:t>of the ... team</w:t>
+      </w:r>
+      <w:r>
+        <w:rPr>
+          <w:rFonts w:ascii="Cambria" w:hAnsi="Cambria"/>
+        </w:rPr>
+        <w:t xml:space="preserve"> and </w:t>
+      </w:r>
+      <w:r>
+        <w:rPr>
+          <w:rFonts w:ascii="Cambria" w:hAnsi="Cambria"/>
+        </w:rPr>
+        <w:t>because</w:t>
+      </w:r>
+      <w:r>
+        <w:rPr>
+          <w:rFonts w:ascii="Cambria" w:hAnsi="Cambria"/>
+        </w:rPr>
+        <w:t xml:space="preserve"> </w:t>
+      </w:r>
+      <w:r>
+        <w:rPr>
+          <w:rFonts w:ascii="Cambria" w:hAnsi="Cambria"/>
+        </w:rPr>
+        <w:t xml:space="preserve">we </w:t>
+      </w:r>
+      <w:r>
+        <w:rPr>
+          <w:rFonts w:ascii="Cambria" w:hAnsi="Cambria"/>
+        </w:rPr>
+        <w:t xml:space="preserve">updated </w:t>
+      </w:r>
+      <w:r>
+        <w:rPr>
+          <w:rFonts w:ascii="Cambria" w:hAnsi="Cambria"/>
+        </w:rPr>
+        <w:t>part of the estimation</w:t>
+      </w:r>
+      <w:r>
+        <w:rPr>
+          <w:rFonts w:ascii="Cambria" w:hAnsi="Cambria"/>
+        </w:rPr>
+        <w:t xml:space="preserve"> method</w:t>
+      </w:r>
+      <w:r>
+        <w:rPr>
+          <w:rFonts w:ascii="Cambria" w:hAnsi="Cambria"/>
+        </w:rPr>
+        <w:t xml:space="preserve"> to cope with</w:t>
+      </w:r>
+      <w:r>
+        <w:rPr>
+          <w:rFonts w:ascii="Cambria" w:hAnsi="Cambria"/>
+        </w:rPr>
+        <w:t xml:space="preserve"> changes in the sur</w:t>
+      </w:r>
+      <w:r>
+        <w:rPr>
+          <w:rFonts w:ascii="Cambria" w:hAnsi="Cambria"/>
+        </w:rPr>
+        <w:t>vey</w:t>
+      </w:r>
+      <w:r>
+        <w:rPr>
+          <w:rFonts w:ascii="Cambria" w:hAnsi="Cambria"/>
+        </w:rPr>
+        <w:t xml:space="preserve">, </w:t>
+      </w:r>
+      <w:r>
+        <w:rPr>
+          <w:rFonts w:ascii="Cambria" w:hAnsi="Cambria"/>
+        </w:rPr>
+        <w:t xml:space="preserve">the estimation could be </w:t>
+      </w:r>
+      <w:r>
+        <w:rPr>
+          <w:rFonts w:ascii="Cambria" w:hAnsi="Cambria"/>
+        </w:rPr>
+        <w:t>slightly</w:t>
+      </w:r>
+      <w:r>
+        <w:rPr>
+          <w:rFonts w:ascii="Cambria" w:hAnsi="Cambria"/>
+        </w:rPr>
+        <w:t xml:space="preserve"> </w:t>
+      </w:r>
+      <w:r>
+        <w:rPr>
+          <w:rFonts w:ascii="Cambria" w:hAnsi="Cambria"/>
+        </w:rPr>
+        <w:t>different</w:t>
+      </w:r>
+      <w:r>
+        <w:rPr>
+          <w:rFonts w:ascii="Cambria" w:hAnsi="Cambria"/>
+        </w:rPr>
+        <w:t xml:space="preserve"> depending on </w:t>
+      </w:r>
+      <w:r>
+        <w:rPr>
+          <w:rFonts w:ascii="Cambria" w:hAnsi="Cambria"/>
+        </w:rPr>
+        <w:t>how</w:t>
+      </w:r>
+      <w:r>
+        <w:rPr>
+          <w:rFonts w:ascii="Cambria" w:hAnsi="Cambria"/>
+        </w:rPr>
+        <w:t xml:space="preserve"> household energy consumption acitivites</w:t>
+      </w:r>
+      <w:r>
+        <w:rPr>
+          <w:rFonts w:ascii="Cambria" w:hAnsi="Cambria"/>
+        </w:rPr>
+        <w:t xml:space="preserve"> were </w:t>
+      </w:r>
+      <w:r>
+        <w:rPr>
+          <w:rFonts w:ascii="Cambria" w:hAnsi="Cambria"/>
+        </w:rPr>
+        <w:t xml:space="preserve">assumed and </w:t>
+      </w:r>
+      <w:r>
+        <w:rPr>
+          <w:rFonts w:ascii="Cambria" w:hAnsi="Cambria"/>
+        </w:rPr>
+        <w:t>measured</w:t>
+      </w:r>
+      <w:r>
+        <w:rPr>
+          <w:rFonts w:ascii="Cambria" w:hAnsi="Cambria"/>
+        </w:rPr>
+        <w:t xml:space="preserve">. </w:t>
+      </w:r>
+    </w:p>
+    <w:p>
+      <w:pPr>
+        <w:spacing w:line="360" w:lineRule="auto"/>
+        <w:rPr>
+          <w:rFonts w:ascii="Cambria" w:hAnsi="Cambria"/>
+        </w:rPr>
+      </w:pPr>
+      <w:r>
+        <w:rPr>
+          <w:rFonts w:ascii="Cambria" w:hAnsi="Cambria"/>
+        </w:rPr>
+        <w:t xml:space="preserve">Generally, according to the questions in the survey, </w:t>
+      </w:r>
+      <w:r>
+        <w:rPr>
+          <w:rFonts w:ascii="Cambria" w:hAnsi="Cambria"/>
+        </w:rPr>
+        <w:t xml:space="preserve">there are </w:t>
+      </w:r>
+      <w:r>
+        <w:rPr>
+          <w:rFonts w:ascii="Cambria" w:hAnsi="Cambria"/>
+        </w:rPr>
+        <w:t>ten categories</w:t>
+      </w:r>
+      <w:r>
+        <w:rPr>
+          <w:rFonts w:ascii="Cambria" w:hAnsi="Cambria"/>
+        </w:rPr>
+        <w:t xml:space="preserve"> defined </w:t>
+      </w:r>
+      <w:r>
+        <w:rPr>
+          <w:rFonts w:ascii="Cambria" w:hAnsi="Cambria"/>
+        </w:rPr>
+        <w:t>as</w:t>
+      </w:r>
+      <w:r>
+        <w:rPr>
+          <w:rFonts w:ascii="Cambria" w:hAnsi="Cambria"/>
+        </w:rPr>
+        <w:t xml:space="preserve"> </w:t>
+      </w:r>
+      <w:r>
+        <w:rPr>
+          <w:rFonts w:ascii="Cambria" w:hAnsi="Cambria"/>
+        </w:rPr>
+        <w:t xml:space="preserve">household </w:t>
+      </w:r>
+      <w:r>
+        <w:rPr>
+          <w:rFonts w:ascii="Cambria" w:hAnsi="Cambria"/>
+          <w:highlight w:val="yellow"/>
+        </w:rPr>
+        <w:t>enregy consumption activities</w:t>
+      </w:r>
+      <w:r>
+        <w:rPr>
+          <w:rFonts w:ascii="Cambria" w:hAnsi="Cambria"/>
+        </w:rPr>
+        <w:t xml:space="preserve">, e.g. </w:t>
+      </w:r>
+      <w:r>
+        <w:rPr>
+          <w:rFonts w:ascii="Cambria" w:hAnsi="Cambria"/>
+        </w:rPr>
+        <w:t xml:space="preserve">cooking, </w:t>
+      </w:r>
+      <w:r>
+        <w:rPr>
+          <w:rFonts w:ascii="Cambria" w:hAnsi="Cambria"/>
+        </w:rPr>
+        <w:t>freezing</w:t>
+      </w:r>
+      <w:r>
+        <w:rPr>
+          <w:rFonts w:ascii="Cambria" w:hAnsi="Cambria"/>
+        </w:rPr>
+        <w:t xml:space="preserve"> (</w:t>
+      </w:r>
+      <w:r>
+        <w:rPr>
+          <w:rFonts w:ascii="Cambria" w:hAnsi="Cambria"/>
+        </w:rPr>
+        <w:t>fridge</w:t>
+      </w:r>
+      <w:r>
+        <w:rPr>
+          <w:rFonts w:ascii="Cambria" w:hAnsi="Cambria"/>
+        </w:rPr>
+        <w:t>s</w:t>
+      </w:r>
+      <w:r>
+        <w:rPr>
+          <w:rFonts w:ascii="Cambria" w:hAnsi="Cambria"/>
+        </w:rPr>
+        <w:t xml:space="preserve"> or freezers)</w:t>
+      </w:r>
+      <w:r>
+        <w:rPr>
+          <w:rFonts w:ascii="Cambria" w:hAnsi="Cambria"/>
+        </w:rPr>
+        <w:t xml:space="preserve">, </w:t>
+      </w:r>
+      <w:r>
+        <w:rPr>
+          <w:rFonts w:ascii="Cambria" w:hAnsi="Cambria"/>
+        </w:rPr>
+        <w:t xml:space="preserve">laundry, </w:t>
+      </w:r>
+      <w:r>
+        <w:rPr>
+          <w:rFonts w:ascii="Cambria" w:hAnsi="Cambria"/>
+        </w:rPr>
+        <w:t>television</w:t>
+      </w:r>
+      <w:r>
+        <w:rPr>
+          <w:rFonts w:ascii="Cambria" w:hAnsi="Cambria"/>
+        </w:rPr>
+        <w:t xml:space="preserve">, </w:t>
+      </w:r>
+      <w:r>
+        <w:rPr>
+          <w:rFonts w:ascii="Cambria" w:hAnsi="Cambria" w:hint="eastAsia"/>
+        </w:rPr>
+        <w:t>c</w:t>
+      </w:r>
+      <w:r>
+        <w:rPr>
+          <w:rFonts w:ascii="Cambria" w:hAnsi="Cambria"/>
+        </w:rPr>
+        <w:t xml:space="preserve">omputer, lighting, </w:t>
+      </w:r>
+      <w:r>
+        <w:rPr>
+          <w:rFonts w:ascii="Cambria" w:hAnsi="Cambria" w:hint="eastAsia"/>
+        </w:rPr>
+        <w:t>s</w:t>
+      </w:r>
+      <w:r>
+        <w:rPr>
+          <w:rFonts w:ascii="Cambria" w:hAnsi="Cambria"/>
+        </w:rPr>
+        <w:t xml:space="preserve">pacee </w:t>
+      </w:r>
+      <w:r>
+        <w:rPr>
+          <w:rFonts w:ascii="Cambria" w:hAnsi="Cambria" w:hint="eastAsia"/>
+        </w:rPr>
+        <w:t>h</w:t>
+      </w:r>
+      <w:r>
+        <w:rPr>
+          <w:rFonts w:ascii="Cambria" w:hAnsi="Cambria"/>
+        </w:rPr>
+        <w:t>eating,</w:t>
+      </w:r>
+      <w:r>
+        <w:rPr>
+          <w:rFonts w:ascii="Cambria" w:hAnsi="Cambria"/>
+        </w:rPr>
+        <w:t xml:space="preserve"> water heating,</w:t>
+      </w:r>
+      <w:r>
+        <w:rPr>
+          <w:rFonts w:ascii="Cambria" w:hAnsi="Cambria"/>
+        </w:rPr>
+        <w:t xml:space="preserve"> </w:t>
+      </w:r>
+      <w:r>
+        <w:rPr>
+          <w:rFonts w:ascii="Cambria" w:hAnsi="Cambria"/>
+        </w:rPr>
+        <w:t>air condition</w:t>
+      </w:r>
+      <w:r>
+        <w:rPr>
+          <w:rFonts w:ascii="Cambria" w:hAnsi="Cambria"/>
+        </w:rPr>
+        <w:t>ing</w:t>
+      </w:r>
+      <w:r>
+        <w:rPr>
+          <w:rFonts w:ascii="Cambria" w:hAnsi="Cambria"/>
+        </w:rPr>
+        <w:t xml:space="preserve"> </w:t>
+      </w:r>
+      <w:r>
+        <w:rPr>
+          <w:rFonts w:ascii="Cambria" w:hAnsi="Cambria"/>
+        </w:rPr>
+        <w:t xml:space="preserve">and </w:t>
+      </w:r>
+      <w:r>
+        <w:rPr>
+          <w:rFonts w:ascii="Cambria" w:hAnsi="Cambria"/>
+        </w:rPr>
+        <w:t>vehicle</w:t>
+      </w:r>
+      <w:r>
+        <w:rPr>
+          <w:rFonts w:ascii="Cambria" w:hAnsi="Cambria"/>
+        </w:rPr>
+        <w:t xml:space="preserve">. </w:t>
+      </w:r>
+    </w:p>
+    <w:p>
+      <w:pPr>
+        <w:spacing w:line="360" w:lineRule="auto"/>
+        <w:rPr>
+          <w:rFonts w:ascii="Cambria" w:hAnsi="Cambria" w:hint="eastAsia"/>
+        </w:rPr>
+      </w:pPr>
+      <w:r>
+        <w:rPr>
+          <w:rFonts w:ascii="Cambria" w:hAnsi="Cambria" w:hint="eastAsia"/>
+        </w:rPr>
+        <w:t>F</w:t>
+      </w:r>
+      <w:r>
+        <w:rPr>
+          <w:rFonts w:ascii="Cambria" w:hAnsi="Cambria"/>
+        </w:rPr>
+        <w:t xml:space="preserve">or each energy </w:t>
+      </w:r>
+      <w:r>
+        <w:rPr>
+          <w:rFonts w:ascii="Cambria" w:hAnsi="Cambria"/>
+        </w:rPr>
+        <w:t xml:space="preserve">consumption category, </w:t>
+      </w:r>
+      <w:r>
+        <w:rPr>
+          <w:rFonts w:ascii="Cambria" w:hAnsi="Cambria"/>
+        </w:rPr>
+        <w:t>the estimation method</w:t>
+      </w:r>
+      <w:r>
+        <w:rPr>
+          <w:rFonts w:ascii="Cambria" w:hAnsi="Cambria"/>
+        </w:rPr>
+        <w:t xml:space="preserve"> is as followed</w:t>
+      </w:r>
+      <w:r>
+        <w:rPr>
+          <w:rFonts w:ascii="Cambria" w:hAnsi="Cambria"/>
+        </w:rPr>
+        <w:t>:</w:t>
       </w:r>
     </w:p>
     <w:p>
       <w:pPr>
         <w:pStyle w:val="2"/>
-        <w:numPr>
-          <w:ilvl w:val="0"/>
-          <w:numId w:val="1"/>
-        </w:numPr>
-      </w:pPr>
-      <w:r>
-        <w:rPr>
-          <w:rFonts w:hint="eastAsia"/>
-        </w:rPr>
-        <w:t>烹饪</w:t>
-      </w:r>
+      </w:pPr>
+      <w:r>
+        <w:t>Cooking</w:t>
+      </w:r>
+    </w:p>
+    <w:p>
+      <w:pPr>
+        <w:spacing w:line="360" w:lineRule="auto"/>
+        <w:rPr>
+          <w:rFonts w:ascii="Cambria" w:hAnsi="Cambria"/>
+        </w:rPr>
+      </w:pPr>
+      <w:r>
+        <w:rPr>
+          <w:rFonts w:ascii="Cambria" w:hAnsi="Cambria" w:hint="eastAsia"/>
+        </w:rPr>
+        <w:t>Th</w:t>
+      </w:r>
+      <w:r>
+        <w:rPr>
+          <w:rFonts w:ascii="Cambria" w:hAnsi="Cambria"/>
+        </w:rPr>
+        <w:t xml:space="preserve">e estimation of </w:t>
+      </w:r>
+      <w:r>
+        <w:rPr>
+          <w:rFonts w:ascii="Cambria" w:hAnsi="Cambria"/>
+        </w:rPr>
+        <w:t>energy consumption from cooking</w:t>
+      </w:r>
+      <w:r>
+        <w:rPr>
+          <w:rFonts w:ascii="Cambria" w:hAnsi="Cambria"/>
+        </w:rPr>
+        <w:t xml:space="preserve"> </w:t>
+      </w:r>
+      <w:r>
+        <w:rPr>
+          <w:rFonts w:ascii="Cambria" w:hAnsi="Cambria"/>
+        </w:rPr>
+        <w:t xml:space="preserve">follows </w:t>
+      </w:r>
+      <w:r>
+        <w:rPr>
+          <w:rFonts w:ascii="Cambria" w:hAnsi="Cambria"/>
+        </w:rPr>
+        <w:t xml:space="preserve">the </w:t>
+      </w:r>
+      <w:r>
+        <w:rPr>
+          <w:rFonts w:ascii="Cambria" w:hAnsi="Cambria"/>
+        </w:rPr>
+        <w:t xml:space="preserve">equation: </w:t>
+      </w:r>
+    </w:p>
+    <w:p>
+      <w:pPr>
+        <w:spacing w:line="360" w:lineRule="auto"/>
+        <w:jc w:val="right"/>
+        <w:rPr>
+          <w:rFonts w:ascii="Cambria" w:hAnsi="Cambria" w:hint="eastAsia"/>
+        </w:rPr>
+      </w:pPr>
+      <w:r>
+        <w:rPr>
+          <w:rFonts w:ascii="Cambria" w:hAnsi="Cambria" w:hint="eastAsia"/>
+        </w:rPr>
+        <w:t>(</w:t>
+      </w:r>
+      <w:r>
+        <w:rPr>
+          <w:rFonts w:ascii="Cambria" w:hAnsi="Cambria"/>
+        </w:rPr>
+        <w:t xml:space="preserve">1) </w:t>
+      </w:r>
+    </w:p>
+    <w:p>
+      <w:pPr>
+        <w:spacing w:line="360" w:lineRule="auto"/>
+        <w:rPr>
+          <w:rFonts w:ascii="Cambria" w:hAnsi="Cambria" w:hint="eastAsia"/>
+        </w:rPr>
+      </w:pPr>
     </w:p>
     <w:p>
       <w:pPr>
@@ -323,11 +1098,6 @@
             <w:vAlign w:val="center"/>
           </w:tcPr>
           <w:p>
-            <w:pPr>
-              <w:rPr>
-                <w:rFonts w:hint="eastAsia"/>
-              </w:rPr>
-            </w:pPr>
             <w:r>
               <w:rPr>
                 <w:rFonts w:hint="eastAsia"/>
@@ -403,11 +1173,6 @@
             <w:vAlign w:val="center"/>
           </w:tcPr>
           <w:p>
-            <w:pPr>
-              <w:rPr>
-                <w:rFonts w:hint="eastAsia"/>
-              </w:rPr>
-            </w:pPr>
             <w:r>
               <w:rPr>
                 <w:rFonts w:hint="eastAsia"/>
@@ -477,11 +1242,6 @@
             <w:vAlign w:val="center"/>
           </w:tcPr>
           <w:p>
-            <w:pPr>
-              <w:rPr>
-                <w:rFonts w:hint="eastAsia"/>
-              </w:rPr>
-            </w:pPr>
             <w:r>
               <w:rPr>
                 <w:rFonts w:hint="eastAsia"/>
@@ -508,11 +1268,6 @@
             <w:vAlign w:val="center"/>
           </w:tcPr>
           <w:p>
-            <w:pPr>
-              <w:rPr>
-                <w:rFonts w:hint="eastAsia"/>
-              </w:rPr>
-            </w:pPr>
             <w:r>
               <w:rPr>
                 <w:rFonts w:hint="eastAsia"/>
@@ -532,11 +1287,6 @@
             <w:vAlign w:val="center"/>
           </w:tcPr>
           <w:p>
-            <w:pPr>
-              <w:rPr>
-                <w:rFonts w:hint="eastAsia"/>
-              </w:rPr>
-            </w:pPr>
             <w:r>
               <w:rPr>
                 <w:rFonts w:hint="eastAsia"/>
@@ -582,11 +1332,6 @@
             <w:vAlign w:val="center"/>
           </w:tcPr>
           <w:p>
-            <w:pPr>
-              <w:rPr>
-                <w:rFonts w:hint="eastAsia"/>
-              </w:rPr>
-            </w:pPr>
             <w:r>
               <w:rPr>
                 <w:rFonts w:hint="eastAsia"/>
@@ -607,11 +1352,6 @@
             <w:vAlign w:val="center"/>
           </w:tcPr>
           <w:p>
-            <w:pPr>
-              <w:rPr>
-                <w:rFonts w:hint="eastAsia"/>
-              </w:rPr>
-            </w:pPr>
             <w:r>
               <w:t>China Energy Statistical Yearbook</w:t>
             </w:r>
@@ -625,11 +1365,6 @@
             <w:vAlign w:val="center"/>
           </w:tcPr>
           <w:p>
-            <w:pPr>
-              <w:rPr>
-                <w:rFonts w:hint="eastAsia"/>
-              </w:rPr>
-            </w:pPr>
             <w:r>
               <w:rPr>
                 <w:rFonts w:hint="eastAsia"/>
@@ -656,11 +1391,6 @@
             <w:vAlign w:val="center"/>
           </w:tcPr>
           <w:p>
-            <w:pPr>
-              <w:rPr>
-                <w:rFonts w:hint="eastAsia"/>
-              </w:rPr>
-            </w:pPr>
             <w:r>
               <w:rPr>
                 <w:rFonts w:hint="eastAsia"/>
@@ -678,11 +1408,6 @@
             <w:vAlign w:val="center"/>
           </w:tcPr>
           <w:p>
-            <w:pPr>
-              <w:rPr>
-                <w:rFonts w:hint="eastAsia"/>
-              </w:rPr>
-            </w:pPr>
             <w:r>
               <w:rPr>
                 <w:rFonts w:hint="eastAsia"/>
@@ -707,7 +1432,11 @@
           </w:tcPr>
           <w:p>
             <w:r>
-              <w:t>China Energy Statistical Yearbook</w:t>
+              <w:t xml:space="preserve">China Energy </w:t>
+            </w:r>
+            <w:r>
+              <w:lastRenderedPageBreak/>
+              <w:t>Statistical Yearbook</w:t>
             </w:r>
           </w:p>
         </w:tc>
@@ -723,6 +1452,7 @@
               <w:rPr>
                 <w:rFonts w:hint="eastAsia"/>
               </w:rPr>
+              <w:lastRenderedPageBreak/>
               <w:t>蜂窝煤炉</w:t>
             </w:r>
           </w:p>
@@ -740,11 +1470,6 @@
             <w:vAlign w:val="center"/>
           </w:tcPr>
           <w:p>
-            <w:pPr>
-              <w:rPr>
-                <w:rFonts w:hint="eastAsia"/>
-              </w:rPr>
-            </w:pPr>
             <w:r>
               <w:rPr>
                 <w:rFonts w:hint="eastAsia"/>
@@ -806,11 +1531,6 @@
             <w:vAlign w:val="center"/>
           </w:tcPr>
           <w:p>
-            <w:pPr>
-              <w:rPr>
-                <w:rFonts w:hint="eastAsia"/>
-              </w:rPr>
-            </w:pPr>
             <w:r>
               <w:rPr>
                 <w:rFonts w:hint="eastAsia"/>
@@ -1044,11 +1764,6 @@
             <w:tcW w:w="2116" w:type="dxa"/>
           </w:tcPr>
           <w:p>
-            <w:pPr>
-              <w:rPr>
-                <w:rFonts w:hint="eastAsia"/>
-              </w:rPr>
-            </w:pPr>
             <w:r>
               <w:rPr>
                 <w:rFonts w:hint="eastAsia"/>
@@ -1062,11 +1777,6 @@
             <w:tcW w:w="1954" w:type="dxa"/>
           </w:tcPr>
           <w:p>
-            <w:pPr>
-              <w:rPr>
-                <w:rFonts w:hint="eastAsia"/>
-              </w:rPr>
-            </w:pPr>
             <w:r>
               <w:rPr>
                 <w:rFonts w:hint="eastAsia"/>
@@ -1083,35 +1793,20 @@
             <w:tcW w:w="2303" w:type="dxa"/>
             <w:vMerge/>
           </w:tcPr>
-          <w:p>
-            <w:pPr>
-              <w:rPr>
-                <w:rFonts w:hint="eastAsia"/>
-              </w:rPr>
-            </w:pPr>
-          </w:p>
+          <w:p/>
         </w:tc>
         <w:tc>
           <w:tcPr>
             <w:tcW w:w="2149" w:type="dxa"/>
             <w:vMerge/>
           </w:tcPr>
-          <w:p>
-            <w:pPr>
-              <w:rPr>
-                <w:rFonts w:hint="eastAsia"/>
-              </w:rPr>
-            </w:pPr>
-          </w:p>
+          <w:p/>
         </w:tc>
       </w:tr>
     </w:tbl>
     <w:p>
       <w:pPr>
         <w:ind w:firstLineChars="200" w:firstLine="420"/>
-        <w:rPr>
-          <w:rFonts w:hint="eastAsia"/>
-        </w:rPr>
       </w:pPr>
       <w:r>
         <w:t xml:space="preserve">Note: </w:t>
@@ -1183,16 +1878,32 @@
     <w:p>
       <w:pPr>
         <w:pStyle w:val="2"/>
-        <w:numPr>
-          <w:ilvl w:val="0"/>
-          <w:numId w:val="1"/>
-        </w:numPr>
-      </w:pPr>
-      <w:r>
-        <w:rPr>
-          <w:rFonts w:hint="eastAsia"/>
-        </w:rPr>
-        <w:t>洗衣</w:t>
+      </w:pPr>
+      <w:r>
+        <w:rPr>
+          <w:rFonts w:hint="eastAsia"/>
+        </w:rPr>
+        <w:t>F</w:t>
+      </w:r>
+      <w:r>
+        <w:t>reezing</w:t>
+      </w:r>
+    </w:p>
+    <w:p>
+      <w:pPr>
+        <w:pStyle w:val="2"/>
+      </w:pPr>
+      <w:r>
+        <w:t>L</w:t>
+      </w:r>
+      <w:r>
+        <w:rPr>
+          <w:rFonts w:hint="eastAsia"/>
+        </w:rPr>
+        <w:t>au</w:t>
+      </w:r>
+      <w:r>
+        <w:t>ndry</w:t>
       </w:r>
     </w:p>
     <w:p>
@@ -1329,15 +2040,11 @@
     <w:p>
       <w:pPr>
         <w:ind w:firstLineChars="200" w:firstLine="420"/>
-        <w:rPr>
-          <w:rFonts w:hint="eastAsia"/>
-        </w:rPr>
-      </w:pPr>
-      <w:r>
-        <w:rPr>
-          <w:rFonts w:hint="eastAsia"/>
-        </w:rPr>
-        <w:lastRenderedPageBreak/>
+      </w:pPr>
+      <w:r>
+        <w:rPr>
+          <w:rFonts w:hint="eastAsia"/>
+        </w:rPr>
         <w:t>标准：</w:t>
       </w:r>
       <w:r>
@@ -1347,16 +2054,7 @@
           <w:szCs w:val="21"/>
           <w:shd w:val="clear" w:color="auto" w:fill="FFFFFF"/>
         </w:rPr>
-        <w:t>GB12021.4-2013</w:t>
-      </w:r>
-      <w:r>
-        <w:rPr>
-          <w:rFonts w:ascii="微软雅黑" w:eastAsia="微软雅黑" w:hAnsi="微软雅黑" w:hint="eastAsia"/>
-          <w:color w:val="333333"/>
-          <w:szCs w:val="21"/>
-          <w:shd w:val="clear" w:color="auto" w:fill="FFFFFF"/>
-        </w:rPr>
-        <w:t>，</w:t>
+        <w:t>GB12021.4-2013，</w:t>
       </w:r>
       <w:r>
         <w:rPr>
@@ -1380,24 +2078,20 @@
     <w:p>
       <w:pPr>
         <w:pStyle w:val="2"/>
-        <w:numPr>
-          <w:ilvl w:val="0"/>
-          <w:numId w:val="1"/>
-        </w:numPr>
-      </w:pPr>
-      <w:r>
-        <w:rPr>
-          <w:rFonts w:hint="eastAsia"/>
-        </w:rPr>
-        <w:t>电视</w:t>
+      </w:pPr>
+      <w:r>
+        <w:rPr>
+          <w:rFonts w:hint="eastAsia"/>
+        </w:rPr>
+        <w:t>T</w:t>
+      </w:r>
+      <w:r>
+        <w:t>elevision</w:t>
       </w:r>
     </w:p>
     <w:p>
       <w:pPr>
         <w:ind w:firstLineChars="200" w:firstLine="420"/>
-        <w:rPr>
-          <w:rFonts w:hint="eastAsia"/>
-        </w:rPr>
       </w:pPr>
       <w:r>
         <w:rPr>
@@ -1448,24 +2142,20 @@
     <w:p>
       <w:pPr>
         <w:pStyle w:val="2"/>
-        <w:numPr>
-          <w:ilvl w:val="0"/>
-          <w:numId w:val="1"/>
-        </w:numPr>
-      </w:pPr>
-      <w:r>
-        <w:rPr>
-          <w:rFonts w:hint="eastAsia"/>
-        </w:rPr>
-        <w:t>计算机</w:t>
+      </w:pPr>
+      <w:r>
+        <w:rPr>
+          <w:rFonts w:hint="eastAsia"/>
+        </w:rPr>
+        <w:t>C</w:t>
+      </w:r>
+      <w:r>
+        <w:t>omputer</w:t>
       </w:r>
     </w:p>
     <w:p>
       <w:pPr>
         <w:ind w:firstLineChars="200" w:firstLine="420"/>
-        <w:rPr>
-          <w:rFonts w:hint="eastAsia"/>
-        </w:rPr>
       </w:pPr>
       <w:r>
         <w:rPr>
@@ -1657,15 +2347,19 @@
         <w:rPr>
           <w:rFonts w:hint="eastAsia"/>
         </w:rPr>
-        <w:t>为准。</w:t>
+        <w:t>为</w:t>
+      </w:r>
+      <w:r>
+        <w:rPr>
+          <w:rFonts w:hint="eastAsia"/>
+        </w:rPr>
+        <w:lastRenderedPageBreak/>
+        <w:t>准。</w:t>
       </w:r>
     </w:p>
     <w:p>
       <w:pPr>
         <w:ind w:firstLineChars="200" w:firstLine="420"/>
-        <w:rPr>
-          <w:rFonts w:hint="eastAsia"/>
-        </w:rPr>
       </w:pPr>
       <w:r>
         <w:rPr>
@@ -1704,24 +2398,20 @@
     <w:p>
       <w:pPr>
         <w:pStyle w:val="2"/>
-        <w:numPr>
-          <w:ilvl w:val="0"/>
-          <w:numId w:val="1"/>
-        </w:numPr>
-      </w:pPr>
-      <w:r>
-        <w:rPr>
-          <w:rFonts w:hint="eastAsia"/>
-        </w:rPr>
-        <w:t>照明</w:t>
+      </w:pPr>
+      <w:r>
+        <w:rPr>
+          <w:rFonts w:hint="eastAsia"/>
+        </w:rPr>
+        <w:t>L</w:t>
+      </w:r>
+      <w:r>
+        <w:t>ighting</w:t>
       </w:r>
     </w:p>
     <w:p>
       <w:pPr>
         <w:ind w:firstLine="420"/>
-        <w:rPr>
-          <w:rFonts w:hint="eastAsia"/>
-        </w:rPr>
       </w:pPr>
       <w:r>
         <w:rPr>
@@ -1811,24 +2501,17 @@
     <w:p>
       <w:pPr>
         <w:pStyle w:val="2"/>
-        <w:numPr>
-          <w:ilvl w:val="0"/>
-          <w:numId w:val="1"/>
-        </w:numPr>
-      </w:pPr>
-      <w:r>
-        <w:rPr>
-          <w:rFonts w:hint="eastAsia"/>
-        </w:rPr>
-        <w:t>供暖</w:t>
+      </w:pPr>
+      <w:r>
+        <w:rPr>
+          <w:rFonts w:hint="eastAsia"/>
+        </w:rPr>
+        <w:t>Heating</w:t>
       </w:r>
     </w:p>
     <w:p>
       <w:pPr>
         <w:ind w:firstLineChars="200" w:firstLine="420"/>
-        <w:rPr>
-          <w:rFonts w:hint="eastAsia"/>
-        </w:rPr>
       </w:pPr>
       <w:r>
         <w:rPr>
@@ -1885,14 +2568,7 @@
         <w:rPr>
           <w:rFonts w:hint="eastAsia"/>
         </w:rPr>
-        <w:t>外，还有住房的建筑年代、是否对门窗缝隙进行过封边处理、是否对外墙进行过保暖改造、是否对阁楼、天花板、管道等添</w:t>
-      </w:r>
-      <w:r>
-        <w:rPr>
-          <w:rFonts w:hint="eastAsia"/>
-        </w:rPr>
-        <w:lastRenderedPageBreak/>
-        <w:t>加了隔热绝缘材料、供暖时长、供暖面积等数据。</w:t>
+        <w:t>外，还有住房的建筑年代、是否对门窗缝隙进行过封边处理、是否对外墙进行过保暖改造、是否对阁楼、天花板、管道等添加了隔热绝缘材料、供暖时长、供暖面积等数据。</w:t>
       </w:r>
     </w:p>
     <w:p>
@@ -2310,9 +2986,6 @@
       <w:pPr>
         <w:widowControl/>
         <w:ind w:firstLineChars="200" w:firstLine="420"/>
-        <w:rPr>
-          <w:rFonts w:hint="eastAsia"/>
-        </w:rPr>
       </w:pPr>
       <w:r>
         <w:rPr>
@@ -2336,16 +3009,9 @@
     <w:p>
       <w:pPr>
         <w:pStyle w:val="2"/>
-        <w:numPr>
-          <w:ilvl w:val="0"/>
-          <w:numId w:val="1"/>
-        </w:numPr>
-      </w:pPr>
-      <w:r>
-        <w:rPr>
-          <w:rFonts w:hint="eastAsia"/>
-        </w:rPr>
-        <w:t>热水器</w:t>
+      </w:pPr>
+      <w:r>
+        <w:t>Water heating</w:t>
       </w:r>
     </w:p>
     <w:p>
@@ -2488,7 +3154,14 @@
         <w:rPr>
           <w:rFonts w:hint="eastAsia"/>
         </w:rPr>
-        <w:t>热负荷平均在</w:t>
+        <w:t>热负荷平</w:t>
+      </w:r>
+      <w:r>
+        <w:rPr>
+          <w:rFonts w:hint="eastAsia"/>
+        </w:rPr>
+        <w:lastRenderedPageBreak/>
+        <w:t>均在</w:t>
       </w:r>
       <w:r>
         <w:rPr>
@@ -2536,9 +3209,6 @@
     <w:p>
       <w:pPr>
         <w:ind w:firstLineChars="200" w:firstLine="420"/>
-        <w:rPr>
-          <w:rFonts w:hint="eastAsia"/>
-        </w:rPr>
       </w:pPr>
       <w:r>
         <w:rPr>
@@ -2693,16 +3363,15 @@
     <w:p>
       <w:pPr>
         <w:pStyle w:val="2"/>
-        <w:numPr>
-          <w:ilvl w:val="0"/>
-          <w:numId w:val="1"/>
-        </w:numPr>
-      </w:pPr>
-      <w:r>
-        <w:rPr>
-          <w:rFonts w:hint="eastAsia"/>
-        </w:rPr>
-        <w:t>制冷</w:t>
+      </w:pPr>
+      <w:r>
+        <w:rPr>
+          <w:rFonts w:hint="eastAsia"/>
+        </w:rPr>
+        <w:t>A</w:t>
+      </w:r>
+      <w:r>
+        <w:t>ir condition</w:t>
       </w:r>
     </w:p>
     <w:p>
@@ -2749,9 +3418,6 @@
     <w:p>
       <w:pPr>
         <w:ind w:firstLineChars="200" w:firstLine="420"/>
-        <w:rPr>
-          <w:rFonts w:hint="eastAsia"/>
-        </w:rPr>
       </w:pPr>
       <w:r>
         <w:rPr>
@@ -2766,17 +3432,15 @@
     <w:p>
       <w:pPr>
         <w:pStyle w:val="2"/>
-        <w:numPr>
-          <w:ilvl w:val="0"/>
-          <w:numId w:val="1"/>
-        </w:numPr>
-      </w:pPr>
-      <w:r>
-        <w:rPr>
-          <w:rFonts w:hint="eastAsia"/>
-        </w:rPr>
-        <w:lastRenderedPageBreak/>
-        <w:t>交通</w:t>
+      </w:pPr>
+      <w:r>
+        <w:rPr>
+          <w:rFonts w:hint="eastAsia"/>
+        </w:rPr>
+        <w:t>V</w:t>
+      </w:r>
+      <w:r>
+        <w:t>ehicle</w:t>
       </w:r>
     </w:p>
     <w:p>
@@ -2835,9 +3499,6 @@
     <w:p>
       <w:pPr>
         <w:ind w:firstLineChars="200" w:firstLine="420"/>
-        <w:rPr>
-          <w:rFonts w:hint="eastAsia"/>
-        </w:rPr>
       </w:pPr>
     </w:p>
     <w:p>
@@ -2858,11 +3519,6 @@
       </w:r>
     </w:p>
     <w:p>
-      <w:pPr>
-        <w:rPr>
-          <w:rFonts w:hint="eastAsia"/>
-        </w:rPr>
-      </w:pPr>
       <w:r>
         <w:rPr>
           <w:rFonts w:hint="eastAsia"/>
@@ -2873,9 +3529,6 @@
     <w:p>
       <w:pPr>
         <w:ind w:firstLineChars="200" w:firstLine="420"/>
-        <w:rPr>
-          <w:rFonts w:hint="eastAsia"/>
-        </w:rPr>
       </w:pPr>
       <w:r>
         <w:rPr>
@@ -2986,6 +3639,96 @@
 <file path=word/numbering.xml><?xml version="1.0" encoding="utf-8"?>
 <w:numbering xmlns:wpc="http://schemas.microsoft.com/office/word/2010/wordprocessingCanvas" xmlns:cx="http://schemas.microsoft.com/office/drawing/2014/chartex" xmlns:cx1="http://schemas.microsoft.com/office/drawing/2015/9/8/chartex" xmlns:cx2="http://schemas.microsoft.com/office/drawing/2015/10/21/chartex" xmlns:cx3="http://schemas.microsoft.com/office/drawing/2016/5/9/chartex" xmlns:cx4="http://schemas.microsoft.com/office/drawing/2016/5/10/chartex" xmlns:cx5="http://schemas.microsoft.com/office/drawing/2016/5/11/chartex" xmlns:cx6="http://schemas.microsoft.com/office/drawing/2016/5/12/chartex" xmlns:cx7="http://schemas.microsoft.com/office/drawing/2016/5/13/chartex" xmlns:cx8="http://schemas.microsoft.com/office/drawing/2016/5/14/chartex" xmlns:mc="http://schemas.openxmlformats.org/markup-compatibility/2006" xmlns:aink="http://schemas.microsoft.com/office/drawing/2016/ink" xmlns:am3d="http://schemas.microsoft.com/office/drawing/2017/model3d" xmlns:o="urn:schemas-microsoft-com:office:office" xmlns:oel="http://schemas.microsoft.com/office/2019/extlst" xmlns:r="http://schemas.openxmlformats.org/officeDocument/2006/relationships" xmlns:m="http://schemas.openxmlformats.org/officeDocument/2006/math" xmlns:v="urn:schemas-microsoft-com:vml" xmlns:wp14="http://schemas.microsoft.com/office/word/2010/wordprocessingDrawing" xmlns:wp="http://schemas.openxmlformats.org/drawingml/2006/wordprocessingDrawing" xmlns:w10="urn:schemas-microsoft-com:office:word" xmlns:w="http://schemas.openxmlformats.org/wordprocessingml/2006/main" xmlns:w14="http://schemas.microsoft.com/office/word/2010/wordml" xmlns:w15="http://schemas.microsoft.com/office/word/2012/wordml" xmlns:w16cex="http://schemas.microsoft.com/office/word/2018/wordml/cex" xmlns:w16cid="http://schemas.microsoft.com/office/word/2016/wordml/cid" xmlns:w16="http://schemas.microsoft.com/office/word/2018/wordml" xmlns:w16sdtdh="http://schemas.microsoft.com/office/word/2020/wordml/sdtdatahash" xmlns:w16se="http://schemas.microsoft.com/office/word/2015/wordml/symex" xmlns:wpg="http://schemas.microsoft.com/office/word/2010/wordprocessingGroup" xmlns:wpi="http://schemas.microsoft.com/office/word/2010/wordprocessingInk" xmlns:wne="http://schemas.microsoft.com/office/word/2006/wordml" xmlns:wps="http://schemas.microsoft.com/office/word/2010/wordprocessingShape" mc:Ignorable="w14 w15 w16se w16cid w16 w16cex w16sdtdh wp14">
   <w:abstractNum w:abstractNumId="0" w15:restartNumberingAfterBreak="0">
+    <w:nsid w:val="215A38ED"/>
+    <w:multiLevelType w:val="hybridMultilevel"/>
+    <w:tmpl w:val="8D6A7E96"/>
+    <w:lvl w:ilvl="0" w:tplc="E172610C">
+      <w:start w:val="1"/>
+      <w:numFmt w:val="decimal"/>
+      <w:pStyle w:val="2"/>
+      <w:lvlText w:val="%1."/>
+      <w:lvlJc w:val="left"/>
+      <w:pPr>
+        <w:ind w:left="440" w:hanging="440"/>
+      </w:pPr>
+      <w:rPr>
+        <w:rFonts w:hint="eastAsia"/>
+      </w:rPr>
+    </w:lvl>
+    <w:lvl w:ilvl="1" w:tplc="04090019" w:tentative="1">
+      <w:start w:val="1"/>
+      <w:numFmt w:val="lowerLetter"/>
+      <w:lvlText w:val="%2)"/>
+      <w:lvlJc w:val="left"/>
+      <w:pPr>
+        <w:ind w:left="880" w:hanging="440"/>
+      </w:pPr>
+    </w:lvl>
+    <w:lvl w:ilvl="2" w:tplc="0409001B" w:tentative="1">
+      <w:start w:val="1"/>
+      <w:numFmt w:val="lowerRoman"/>
+      <w:lvlText w:val="%3."/>
+      <w:lvlJc w:val="right"/>
+      <w:pPr>
+        <w:ind w:left="1320" w:hanging="440"/>
+      </w:pPr>
+    </w:lvl>
+    <w:lvl w:ilvl="3" w:tplc="0409000F" w:tentative="1">
+      <w:start w:val="1"/>
+      <w:numFmt w:val="decimal"/>
+      <w:lvlText w:val="%4."/>
+      <w:lvlJc w:val="left"/>
+      <w:pPr>
+        <w:ind w:left="1760" w:hanging="440"/>
+      </w:pPr>
+    </w:lvl>
+    <w:lvl w:ilvl="4" w:tplc="04090019" w:tentative="1">
+      <w:start w:val="1"/>
+      <w:numFmt w:val="lowerLetter"/>
+      <w:lvlText w:val="%5)"/>
+      <w:lvlJc w:val="left"/>
+      <w:pPr>
+        <w:ind w:left="2200" w:hanging="440"/>
+      </w:pPr>
+    </w:lvl>
+    <w:lvl w:ilvl="5" w:tplc="0409001B" w:tentative="1">
+      <w:start w:val="1"/>
+      <w:numFmt w:val="lowerRoman"/>
+      <w:lvlText w:val="%6."/>
+      <w:lvlJc w:val="right"/>
+      <w:pPr>
+        <w:ind w:left="2640" w:hanging="440"/>
+      </w:pPr>
+    </w:lvl>
+    <w:lvl w:ilvl="6" w:tplc="0409000F" w:tentative="1">
+      <w:start w:val="1"/>
+      <w:numFmt w:val="decimal"/>
+      <w:lvlText w:val="%7."/>
+      <w:lvlJc w:val="left"/>
+      <w:pPr>
+        <w:ind w:left="3080" w:hanging="440"/>
+      </w:pPr>
+    </w:lvl>
+    <w:lvl w:ilvl="7" w:tplc="04090019" w:tentative="1">
+      <w:start w:val="1"/>
+      <w:numFmt w:val="lowerLetter"/>
+      <w:lvlText w:val="%8)"/>
+      <w:lvlJc w:val="left"/>
+      <w:pPr>
+        <w:ind w:left="3520" w:hanging="440"/>
+      </w:pPr>
+    </w:lvl>
+    <w:lvl w:ilvl="8" w:tplc="0409001B" w:tentative="1">
+      <w:start w:val="1"/>
+      <w:numFmt w:val="lowerRoman"/>
+      <w:lvlText w:val="%9."/>
+      <w:lvlJc w:val="right"/>
+      <w:pPr>
+        <w:ind w:left="3960" w:hanging="440"/>
+      </w:pPr>
+    </w:lvl>
+  </w:abstractNum>
+  <w:abstractNum w:abstractNumId="1" w15:restartNumberingAfterBreak="0">
     <w:nsid w:val="46B37361"/>
     <w:multiLevelType w:val="multilevel"/>
     <w:tmpl w:val="8C923AB6"/>
@@ -3107,6 +3850,9 @@
     </w:lvl>
   </w:abstractNum>
   <w:num w:numId="1" w16cid:durableId="401221875">
+    <w:abstractNumId w:val="1"/>
+  </w:num>
+  <w:num w:numId="2" w16cid:durableId="2106266545">
     <w:abstractNumId w:val="0"/>
   </w:num>
 </w:numbering>
@@ -3520,19 +4266,20 @@
     <w:link w:val="10"/>
     <w:uiPriority w:val="9"/>
     <w:qFormat/>
-    <w:rsid w:val="00696802"/>
+    <w:rsid w:val="00BD3DCB"/>
     <w:pPr>
       <w:keepNext/>
       <w:keepLines/>
-      <w:spacing w:before="340" w:after="330" w:line="578" w:lineRule="auto"/>
+      <w:spacing w:before="120" w:after="120" w:line="360" w:lineRule="auto"/>
       <w:outlineLvl w:val="0"/>
     </w:pPr>
     <w:rPr>
+      <w:rFonts w:asciiTheme="majorHAnsi" w:hAnsiTheme="majorHAnsi"/>
       <w:b/>
       <w:bCs/>
       <w:kern w:val="44"/>
-      <w:sz w:val="44"/>
-      <w:szCs w:val="44"/>
+      <w:sz w:val="24"/>
+      <w:szCs w:val="24"/>
     </w:rPr>
   </w:style>
   <w:style w:type="paragraph" w:styleId="2">
@@ -3543,19 +4290,22 @@
     <w:uiPriority w:val="9"/>
     <w:unhideWhenUsed/>
     <w:qFormat/>
-    <w:rsid w:val="00696802"/>
+    <w:rsid w:val="0083668C"/>
     <w:pPr>
       <w:keepNext/>
       <w:keepLines/>
-      <w:spacing w:before="260" w:after="260" w:line="416" w:lineRule="auto"/>
+      <w:numPr>
+        <w:numId w:val="2"/>
+      </w:numPr>
+      <w:spacing w:before="120" w:after="120" w:line="360" w:lineRule="auto"/>
       <w:outlineLvl w:val="1"/>
     </w:pPr>
     <w:rPr>
-      <w:rFonts w:asciiTheme="majorHAnsi" w:eastAsiaTheme="majorEastAsia" w:hAnsiTheme="majorHAnsi" w:cstheme="majorBidi"/>
+      <w:rFonts w:ascii="Cambria" w:eastAsiaTheme="majorEastAsia" w:hAnsi="Cambria" w:cstheme="majorBidi"/>
       <w:b/>
       <w:bCs/>
-      <w:sz w:val="32"/>
-      <w:szCs w:val="32"/>
+      <w:sz w:val="24"/>
+      <w:szCs w:val="24"/>
     </w:rPr>
   </w:style>
   <w:style w:type="paragraph" w:styleId="3">
@@ -3613,13 +4363,14 @@
     <w:basedOn w:val="a0"/>
     <w:link w:val="1"/>
     <w:uiPriority w:val="9"/>
-    <w:rsid w:val="00696802"/>
+    <w:rsid w:val="00BD3DCB"/>
     <w:rPr>
+      <w:rFonts w:asciiTheme="majorHAnsi" w:hAnsiTheme="majorHAnsi"/>
       <w:b/>
       <w:bCs/>
       <w:kern w:val="44"/>
-      <w:sz w:val="44"/>
-      <w:szCs w:val="44"/>
+      <w:sz w:val="24"/>
+      <w:szCs w:val="24"/>
     </w:rPr>
   </w:style>
   <w:style w:type="character" w:customStyle="1" w:styleId="20">
@@ -3627,13 +4378,13 @@
     <w:basedOn w:val="a0"/>
     <w:link w:val="2"/>
     <w:uiPriority w:val="9"/>
-    <w:rsid w:val="00696802"/>
+    <w:rsid w:val="0083668C"/>
     <w:rPr>
-      <w:rFonts w:asciiTheme="majorHAnsi" w:eastAsiaTheme="majorEastAsia" w:hAnsiTheme="majorHAnsi" w:cstheme="majorBidi"/>
+      <w:rFonts w:ascii="Cambria" w:eastAsiaTheme="majorEastAsia" w:hAnsi="Cambria" w:cstheme="majorBidi"/>
       <w:b/>
       <w:bCs/>
-      <w:sz w:val="32"/>
-      <w:szCs w:val="32"/>
+      <w:sz w:val="24"/>
+      <w:szCs w:val="24"/>
     </w:rPr>
   </w:style>
   <w:style w:type="paragraph" w:styleId="a3">

</xml_diff>

<commit_message>
finalised result two part
</commit_message>
<xml_diff>
--- a/docs/appendix-energy-conversion.docx
+++ b/docs/appendix-energy-conversion.docx
@@ -784,22 +784,68 @@
     <w:p>
       <w:pPr>
         <w:spacing w:line="360" w:lineRule="auto"/>
-        <w:jc w:val="right"/>
+        <w:jc w:val="center"/>
         <w:rPr>
           <w:rFonts w:ascii="Cambria" w:hAnsi="Cambria" w:hint="eastAsia"/>
         </w:rPr>
       </w:pPr>
+      <m:oMath>
+        <m:sSub>
+          <m:sSubPr>
+            <m:ctrlPr>
+              <w:rPr>
+                <w:rFonts w:ascii="Cambria Math" w:hAnsi="Cambria Math"/>
+                <w:i/>
+              </w:rPr>
+            </m:ctrlPr>
+          </m:sSubPr>
+          <m:e>
+            <m:r>
+              <w:rPr>
+                <w:rFonts w:ascii="Cambria Math" w:hAnsi="Cambria Math"/>
+              </w:rPr>
+              <m:t>E</m:t>
+            </m:r>
+          </m:e>
+          <m:sub>
+            <m:r>
+              <w:rPr>
+                <w:rFonts w:ascii="Cambria Math" w:hAnsi="Cambria Math"/>
+              </w:rPr>
+              <m:t>cook</m:t>
+            </m:r>
+          </m:sub>
+        </m:sSub>
+        <m:r>
+          <w:rPr>
+            <w:rFonts w:ascii="Cambria Math" w:hAnsi="Cambria Math"/>
+          </w:rPr>
+          <m:t>=</m:t>
+        </m:r>
+      </m:oMath>
       <w:r>
         <w:rPr>
           <w:rFonts w:ascii="Cambria" w:hAnsi="Cambria" w:hint="eastAsia"/>
         </w:rPr>
+        <w:t xml:space="preserve"> </w:t>
+      </w:r>
+      <w:r>
+        <w:rPr>
+          <w:rFonts w:ascii="Cambria" w:hAnsi="Cambria"/>
+        </w:rPr>
+        <w:t xml:space="preserve">  </w:t>
+      </w:r>
+      <w:r>
+        <w:rPr>
+          <w:rFonts w:ascii="Cambria" w:hAnsi="Cambria" w:hint="eastAsia"/>
+        </w:rPr>
         <w:t>(</w:t>
       </w:r>
       <w:r>
         <w:rPr>
           <w:rFonts w:ascii="Cambria" w:hAnsi="Cambria"/>
         </w:rPr>
-        <w:t xml:space="preserve">1) </w:t>
+        <w:t>1)</w:t>
       </w:r>
     </w:p>
     <w:p>
@@ -3587,6 +3633,51 @@
         </w:rPr>
         <w:t>单位均折算为标准煤。</w:t>
       </w:r>
+    </w:p>
+    <w:p>
+      <w:pPr>
+        <w:ind w:firstLineChars="200" w:firstLine="420"/>
+        <w:jc w:val="left"/>
+      </w:pPr>
+    </w:p>
+    <w:p>
+      <w:pPr>
+        <w:pStyle w:val="1"/>
+      </w:pPr>
+      <w:r>
+        <w:rPr>
+          <w:rFonts w:hint="eastAsia"/>
+        </w:rPr>
+        <w:t>S</w:t>
+      </w:r>
+      <w:r>
+        <w:t>2</w:t>
+      </w:r>
+      <w:r>
+        <w:rPr>
+          <w:rFonts w:hint="eastAsia"/>
+        </w:rPr>
+        <w:t>.</w:t>
+      </w:r>
+      <w:r>
+        <w:t xml:space="preserve"> Machine learning approach</w:t>
+      </w:r>
+    </w:p>
+    <w:p>
+      <w:pPr>
+        <w:rPr>
+          <w:rFonts w:hint="eastAsia"/>
+        </w:rPr>
+      </w:pPr>
+    </w:p>
+    <w:p>
+      <w:pPr>
+        <w:ind w:firstLineChars="200" w:firstLine="420"/>
+        <w:jc w:val="left"/>
+        <w:rPr>
+          <w:rFonts w:hint="eastAsia"/>
+        </w:rPr>
+      </w:pPr>
     </w:p>
     <w:sectPr>
       <w:pgSz w:w="11906" w:h="16838"/>
@@ -4496,6 +4587,16 @@
       <w:szCs w:val="32"/>
     </w:rPr>
   </w:style>
+  <w:style w:type="character" w:styleId="a9">
+    <w:name w:val="Placeholder Text"/>
+    <w:basedOn w:val="a0"/>
+    <w:uiPriority w:val="99"/>
+    <w:semiHidden/>
+    <w:rsid w:val="00E96813"/>
+    <w:rPr>
+      <w:color w:val="666666"/>
+    </w:rPr>
+  </w:style>
 </w:styles>
 </file>
 

</xml_diff>